<commit_message>
fix(docs) : update docs
</commit_message>
<xml_diff>
--- a/website/data/docs/RRPP-API-0008-CS_Reprocessing_Auxiliary_Files_Interface.docx
+++ b/website/data/docs/RRPP-API-0008-CS_Reprocessing_Auxiliary_Files_Interface.docx
@@ -1,6 +1,6 @@
 
 <file path=word/document.xml><?xml version="1.0" encoding="utf-8"?>
-<w:document xmlns:wpc="http://schemas.microsoft.com/office/word/2010/wordprocessingCanvas" xmlns:cx="http://schemas.microsoft.com/office/drawing/2014/chartex" xmlns:cx1="http://schemas.microsoft.com/office/drawing/2015/9/8/chartex" xmlns:cx2="http://schemas.microsoft.com/office/drawing/2015/10/21/chartex" xmlns:cx3="http://schemas.microsoft.com/office/drawing/2016/5/9/chartex" xmlns:cx4="http://schemas.microsoft.com/office/drawing/2016/5/10/chartex" xmlns:cx5="http://schemas.microsoft.com/office/drawing/2016/5/11/chartex" xmlns:cx6="http://schemas.microsoft.com/office/drawing/2016/5/12/chartex" xmlns:cx7="http://schemas.microsoft.com/office/drawing/2016/5/13/chartex" xmlns:cx8="http://schemas.microsoft.com/office/drawing/2016/5/14/chartex" xmlns:mc="http://schemas.openxmlformats.org/markup-compatibility/2006" xmlns:aink="http://schemas.microsoft.com/office/drawing/2016/ink" xmlns:am3d="http://schemas.microsoft.com/office/drawing/2017/model3d" xmlns:o="urn:schemas-microsoft-com:office:office" xmlns:r="http://schemas.openxmlformats.org/officeDocument/2006/relationships" xmlns:m="http://schemas.openxmlformats.org/officeDocument/2006/math" xmlns:v="urn:schemas-microsoft-com:vml" xmlns:wp14="http://schemas.microsoft.com/office/word/2010/wordprocessingDrawing" xmlns:wp="http://schemas.openxmlformats.org/drawingml/2006/wordprocessingDrawing" xmlns:w10="urn:schemas-microsoft-com:office:word" xmlns:w="http://schemas.openxmlformats.org/wordprocessingml/2006/main" xmlns:w14="http://schemas.microsoft.com/office/word/2010/wordml" xmlns:w15="http://schemas.microsoft.com/office/word/2012/wordml" xmlns:w16cex="http://schemas.microsoft.com/office/word/2018/wordml/cex" xmlns:w16cid="http://schemas.microsoft.com/office/word/2016/wordml/cid" xmlns:w16="http://schemas.microsoft.com/office/word/2018/wordml" xmlns:w16se="http://schemas.microsoft.com/office/word/2015/wordml/symex" xmlns:wpg="http://schemas.microsoft.com/office/word/2010/wordprocessingGroup" xmlns:wpi="http://schemas.microsoft.com/office/word/2010/wordprocessingInk" xmlns:wne="http://schemas.microsoft.com/office/word/2006/wordml" xmlns:wps="http://schemas.microsoft.com/office/word/2010/wordprocessingShape" mc:Ignorable="w14 w15 w16se w16cid w16 w16cex wp14">
+<w:document xmlns:wpc="http://schemas.microsoft.com/office/word/2010/wordprocessingCanvas" xmlns:cx="http://schemas.microsoft.com/office/drawing/2014/chartex" xmlns:cx1="http://schemas.microsoft.com/office/drawing/2015/9/8/chartex" xmlns:cx2="http://schemas.microsoft.com/office/drawing/2015/10/21/chartex" xmlns:cx3="http://schemas.microsoft.com/office/drawing/2016/5/9/chartex" xmlns:cx4="http://schemas.microsoft.com/office/drawing/2016/5/10/chartex" xmlns:cx5="http://schemas.microsoft.com/office/drawing/2016/5/11/chartex" xmlns:cx6="http://schemas.microsoft.com/office/drawing/2016/5/12/chartex" xmlns:cx7="http://schemas.microsoft.com/office/drawing/2016/5/13/chartex" xmlns:cx8="http://schemas.microsoft.com/office/drawing/2016/5/14/chartex" xmlns:mc="http://schemas.openxmlformats.org/markup-compatibility/2006" xmlns:aink="http://schemas.microsoft.com/office/drawing/2016/ink" xmlns:am3d="http://schemas.microsoft.com/office/drawing/2017/model3d" xmlns:o="urn:schemas-microsoft-com:office:office" xmlns:r="http://schemas.openxmlformats.org/officeDocument/2006/relationships" xmlns:m="http://schemas.openxmlformats.org/officeDocument/2006/math" xmlns:v="urn:schemas-microsoft-com:vml" xmlns:wp14="http://schemas.microsoft.com/office/word/2010/wordprocessingDrawing" xmlns:wp="http://schemas.openxmlformats.org/drawingml/2006/wordprocessingDrawing" xmlns:w10="urn:schemas-microsoft-com:office:word" xmlns:w="http://schemas.openxmlformats.org/wordprocessingml/2006/main" xmlns:w14="http://schemas.microsoft.com/office/word/2010/wordml" xmlns:w15="http://schemas.microsoft.com/office/word/2012/wordml" xmlns:w16cex="http://schemas.microsoft.com/office/word/2018/wordml/cex" xmlns:w16cid="http://schemas.microsoft.com/office/word/2016/wordml/cid" xmlns:w16="http://schemas.microsoft.com/office/word/2018/wordml" xmlns:w16sdtdh="http://schemas.microsoft.com/office/word/2020/wordml/sdtdatahash" xmlns:w16se="http://schemas.microsoft.com/office/word/2015/wordml/symex" xmlns:wpg="http://schemas.microsoft.com/office/word/2010/wordprocessingGroup" xmlns:wpi="http://schemas.microsoft.com/office/word/2010/wordprocessingInk" xmlns:wne="http://schemas.microsoft.com/office/word/2006/wordml" xmlns:wps="http://schemas.microsoft.com/office/word/2010/wordprocessingShape" mc:Ignorable="w14 w15 w16se w16cid w16 w16cex w16sdtdh wp14">
   <w:body>
     <w:p>
       <w:pPr>
@@ -5591,7 +5591,21 @@
         <w:rPr>
           <w:lang w:val="en-US" w:eastAsia="en-US"/>
         </w:rPr>
-        <w:t xml:space="preserve">New users of AUXIP API should be registered first in order to be able to use the API and request for the </w:t>
+        <w:t xml:space="preserve">New users of AUXIP API should be registered first </w:t>
+      </w:r>
+      <w:proofErr w:type="gramStart"/>
+      <w:r>
+        <w:rPr>
+          <w:lang w:val="en-US" w:eastAsia="en-US"/>
+        </w:rPr>
+        <w:t>in order to</w:t>
+      </w:r>
+      <w:proofErr w:type="gramEnd"/>
+      <w:r>
+        <w:rPr>
+          <w:lang w:val="en-US" w:eastAsia="en-US"/>
+        </w:rPr>
+        <w:t xml:space="preserve"> be able to use the API and request for the </w:t>
       </w:r>
       <w:proofErr w:type="spellStart"/>
       <w:r>
@@ -7534,7 +7548,21 @@
         <w:rPr>
           <w:lang w:val="en-US" w:eastAsia="en-US"/>
         </w:rPr>
-        <w:t>Steps 2 and 3 : choose authorization via OAuth 2.0</w:t>
+        <w:t xml:space="preserve">Steps 2 and </w:t>
+      </w:r>
+      <w:proofErr w:type="gramStart"/>
+      <w:r>
+        <w:rPr>
+          <w:lang w:val="en-US" w:eastAsia="en-US"/>
+        </w:rPr>
+        <w:t>3 :</w:t>
+      </w:r>
+      <w:proofErr w:type="gramEnd"/>
+      <w:r>
+        <w:rPr>
+          <w:lang w:val="en-US" w:eastAsia="en-US"/>
+        </w:rPr>
+        <w:t xml:space="preserve"> choose authorization via OAuth 2.0</w:t>
       </w:r>
     </w:p>
     <w:p>
@@ -7553,7 +7581,21 @@
         <w:rPr>
           <w:lang w:val="en-US" w:eastAsia="en-US"/>
         </w:rPr>
-        <w:t xml:space="preserve">Steps 4 to 7 : </w:t>
+        <w:t xml:space="preserve">Steps 4 to </w:t>
+      </w:r>
+      <w:proofErr w:type="gramStart"/>
+      <w:r>
+        <w:rPr>
+          <w:lang w:val="en-US" w:eastAsia="en-US"/>
+        </w:rPr>
+        <w:t>7 :</w:t>
+      </w:r>
+      <w:proofErr w:type="gramEnd"/>
+      <w:r>
+        <w:rPr>
+          <w:lang w:val="en-US" w:eastAsia="en-US"/>
+        </w:rPr>
+        <w:t xml:space="preserve"> </w:t>
       </w:r>
     </w:p>
     <w:p>
@@ -7572,7 +7614,21 @@
         <w:rPr>
           <w:lang w:val="en-US" w:eastAsia="en-US"/>
         </w:rPr>
-        <w:t xml:space="preserve">Access Token URL : set the resource where to post for the </w:t>
+        <w:t xml:space="preserve">Access Token </w:t>
+      </w:r>
+      <w:proofErr w:type="gramStart"/>
+      <w:r>
+        <w:rPr>
+          <w:lang w:val="en-US" w:eastAsia="en-US"/>
+        </w:rPr>
+        <w:t>URL :</w:t>
+      </w:r>
+      <w:proofErr w:type="gramEnd"/>
+      <w:r>
+        <w:rPr>
+          <w:lang w:val="en-US" w:eastAsia="en-US"/>
+        </w:rPr>
+        <w:t xml:space="preserve"> set the resource where to post for the </w:t>
       </w:r>
       <w:proofErr w:type="spellStart"/>
       <w:r>
@@ -7605,7 +7661,21 @@
         <w:rPr>
           <w:lang w:val="en-US" w:eastAsia="en-US"/>
         </w:rPr>
-        <w:t>Client ID : should be set to “</w:t>
+        <w:t xml:space="preserve">Client </w:t>
+      </w:r>
+      <w:proofErr w:type="gramStart"/>
+      <w:r>
+        <w:rPr>
+          <w:lang w:val="en-US" w:eastAsia="en-US"/>
+        </w:rPr>
+        <w:t>ID :</w:t>
+      </w:r>
+      <w:proofErr w:type="gramEnd"/>
+      <w:r>
+        <w:rPr>
+          <w:lang w:val="en-US" w:eastAsia="en-US"/>
+        </w:rPr>
+        <w:t xml:space="preserve"> should be set to “</w:t>
       </w:r>
       <w:r>
         <w:rPr>
@@ -7637,7 +7707,21 @@
         <w:rPr>
           <w:lang w:val="en-US" w:eastAsia="en-US"/>
         </w:rPr>
-        <w:t>Username and Password : Client credentials from the registration.</w:t>
+        <w:t xml:space="preserve">Username and </w:t>
+      </w:r>
+      <w:proofErr w:type="gramStart"/>
+      <w:r>
+        <w:rPr>
+          <w:lang w:val="en-US" w:eastAsia="en-US"/>
+        </w:rPr>
+        <w:t>Password :</w:t>
+      </w:r>
+      <w:proofErr w:type="gramEnd"/>
+      <w:r>
+        <w:rPr>
+          <w:lang w:val="en-US" w:eastAsia="en-US"/>
+        </w:rPr>
+        <w:t xml:space="preserve"> Client credentials from the registration.</w:t>
       </w:r>
     </w:p>
     <w:p>
@@ -7652,11 +7736,19 @@
           <w:lang w:val="en-US" w:eastAsia="en-US"/>
         </w:rPr>
       </w:pPr>
+      <w:proofErr w:type="gramStart"/>
       <w:r>
         <w:rPr>
           <w:lang w:val="en-US" w:eastAsia="en-US"/>
         </w:rPr>
-        <w:t xml:space="preserve">Scope : </w:t>
+        <w:t>Scope :</w:t>
+      </w:r>
+      <w:proofErr w:type="gramEnd"/>
+      <w:r>
+        <w:rPr>
+          <w:lang w:val="en-US" w:eastAsia="en-US"/>
+        </w:rPr>
+        <w:t xml:space="preserve"> </w:t>
       </w:r>
       <w:proofErr w:type="spellStart"/>
       <w:r>
@@ -7684,7 +7776,21 @@
         <w:rPr>
           <w:lang w:val="en-US" w:eastAsia="en-US"/>
         </w:rPr>
-        <w:t>Step 8 : Get New Access Token</w:t>
+        <w:t xml:space="preserve">Step </w:t>
+      </w:r>
+      <w:proofErr w:type="gramStart"/>
+      <w:r>
+        <w:rPr>
+          <w:lang w:val="en-US" w:eastAsia="en-US"/>
+        </w:rPr>
+        <w:t>8 :</w:t>
+      </w:r>
+      <w:proofErr w:type="gramEnd"/>
+      <w:r>
+        <w:rPr>
+          <w:lang w:val="en-US" w:eastAsia="en-US"/>
+        </w:rPr>
+        <w:t xml:space="preserve"> Get New Access Token</w:t>
       </w:r>
     </w:p>
     <w:p>
@@ -7986,6 +8092,7 @@
         <w:t xml:space="preserve">    |</w:t>
       </w:r>
       <w:proofErr w:type="spellStart"/>
+      <w:proofErr w:type="gramStart"/>
       <w:r>
         <w:rPr>
           <w:rFonts w:ascii="Courier New" w:hAnsi="Courier New" w:cs="Courier New"/>
@@ -7999,16 +8106,16 @@
           <w:rFonts w:ascii="Courier New" w:hAnsi="Courier New" w:cs="Courier New"/>
           <w:lang w:val="en-US"/>
         </w:rPr>
-        <w:t xml:space="preserve"> . )</w:t>
-      </w:r>
-    </w:p>
-    <w:p>
-      <w:pPr>
+        <w:t xml:space="preserve"> .</w:t>
+      </w:r>
+      <w:proofErr w:type="gramEnd"/>
+      <w:r>
         <w:rPr>
           <w:rFonts w:ascii="Courier New" w:hAnsi="Courier New" w:cs="Courier New"/>
           <w:lang w:val="en-US"/>
         </w:rPr>
-      </w:pPr>
+        <w:t xml:space="preserve"> )</w:t>
+      </w:r>
     </w:p>
     <w:p>
       <w:pPr>
@@ -8017,73 +8124,113 @@
           <w:lang w:val="en-US"/>
         </w:rPr>
       </w:pPr>
-      <w:r>
+    </w:p>
+    <w:p>
+      <w:pPr>
         <w:rPr>
           <w:rFonts w:ascii="Courier New" w:hAnsi="Courier New" w:cs="Courier New"/>
           <w:lang w:val="en-US"/>
         </w:rPr>
-        <w:t xml:space="preserve">TOKEN=$(echo $RAWTKN | </w:t>
-      </w:r>
-      <w:proofErr w:type="spellStart"/>
+      </w:pPr>
       <w:r>
         <w:rPr>
           <w:rFonts w:ascii="Courier New" w:hAnsi="Courier New" w:cs="Courier New"/>
           <w:lang w:val="en-US"/>
         </w:rPr>
-        <w:t>jq</w:t>
-      </w:r>
-      <w:proofErr w:type="spellEnd"/>
+        <w:t xml:space="preserve">TOKEN=$(echo $RAWTKN | </w:t>
+      </w:r>
+      <w:proofErr w:type="spellStart"/>
       <w:r>
         <w:rPr>
           <w:rFonts w:ascii="Courier New" w:hAnsi="Courier New" w:cs="Courier New"/>
           <w:lang w:val="en-US"/>
         </w:rPr>
-        <w:t xml:space="preserve"> -r '.</w:t>
-      </w:r>
-      <w:proofErr w:type="spellStart"/>
+        <w:t>jq</w:t>
+      </w:r>
+      <w:proofErr w:type="spellEnd"/>
       <w:r>
         <w:rPr>
           <w:rFonts w:ascii="Courier New" w:hAnsi="Courier New" w:cs="Courier New"/>
           <w:lang w:val="en-US"/>
         </w:rPr>
-        <w:t>access_token</w:t>
-      </w:r>
-      <w:proofErr w:type="spellEnd"/>
+        <w:t xml:space="preserve"> -r </w:t>
+      </w:r>
+      <w:proofErr w:type="gramStart"/>
       <w:r>
         <w:rPr>
           <w:rFonts w:ascii="Courier New" w:hAnsi="Courier New" w:cs="Courier New"/>
           <w:lang w:val="en-US"/>
         </w:rPr>
-        <w:t>')</w:t>
-      </w:r>
-    </w:p>
-    <w:p>
-      <w:pPr>
+        <w:t>'.</w:t>
+      </w:r>
+      <w:proofErr w:type="spellStart"/>
+      <w:r>
         <w:rPr>
           <w:rFonts w:ascii="Courier New" w:hAnsi="Courier New" w:cs="Courier New"/>
           <w:lang w:val="en-US"/>
         </w:rPr>
-      </w:pPr>
+        <w:t>access</w:t>
+      </w:r>
+      <w:proofErr w:type="gramEnd"/>
       <w:r>
         <w:rPr>
           <w:rFonts w:ascii="Courier New" w:hAnsi="Courier New" w:cs="Courier New"/>
           <w:lang w:val="en-US"/>
         </w:rPr>
-        <w:t xml:space="preserve">echo "Token to be used to access to </w:t>
-      </w:r>
+        <w:t>_token</w:t>
+      </w:r>
+      <w:proofErr w:type="spellEnd"/>
       <w:r>
         <w:rPr>
           <w:rFonts w:ascii="Courier New" w:hAnsi="Courier New" w:cs="Courier New"/>
           <w:lang w:val="en-US"/>
         </w:rPr>
-        <w:t>the</w:t>
-      </w:r>
-      <w:r>
+        <w:t>')</w:t>
+      </w:r>
+    </w:p>
+    <w:p>
+      <w:pPr>
         <w:rPr>
           <w:rFonts w:ascii="Courier New" w:hAnsi="Courier New" w:cs="Courier New"/>
           <w:lang w:val="en-US"/>
         </w:rPr>
-        <w:t xml:space="preserve"> service :  ${TOKEN} "</w:t>
+      </w:pPr>
+      <w:r>
+        <w:rPr>
+          <w:rFonts w:ascii="Courier New" w:hAnsi="Courier New" w:cs="Courier New"/>
+          <w:lang w:val="en-US"/>
+        </w:rPr>
+        <w:t xml:space="preserve">echo "Token to be used to access to </w:t>
+      </w:r>
+      <w:r>
+        <w:rPr>
+          <w:rFonts w:ascii="Courier New" w:hAnsi="Courier New" w:cs="Courier New"/>
+          <w:lang w:val="en-US"/>
+        </w:rPr>
+        <w:t>the</w:t>
+      </w:r>
+      <w:r>
+        <w:rPr>
+          <w:rFonts w:ascii="Courier New" w:hAnsi="Courier New" w:cs="Courier New"/>
+          <w:lang w:val="en-US"/>
+        </w:rPr>
+        <w:t xml:space="preserve"> </w:t>
+      </w:r>
+      <w:proofErr w:type="gramStart"/>
+      <w:r>
+        <w:rPr>
+          <w:rFonts w:ascii="Courier New" w:hAnsi="Courier New" w:cs="Courier New"/>
+          <w:lang w:val="en-US"/>
+        </w:rPr>
+        <w:t>service :</w:t>
+      </w:r>
+      <w:proofErr w:type="gramEnd"/>
+      <w:r>
+        <w:rPr>
+          <w:rFonts w:ascii="Courier New" w:hAnsi="Courier New" w:cs="Courier New"/>
+          <w:lang w:val="en-US"/>
+        </w:rPr>
+        <w:t xml:space="preserve">  ${TOKEN} "</w:t>
       </w:r>
     </w:p>
     <w:p>
@@ -8162,6 +8309,7 @@
         <w:t>(</w:t>
       </w:r>
       <w:proofErr w:type="spellStart"/>
+      <w:proofErr w:type="gramStart"/>
       <w:r>
         <w:rPr>
           <w:rFonts w:ascii="Courier New" w:hAnsi="Courier New" w:cs="Courier New"/>
@@ -8170,6 +8318,7 @@
         <w:t>user,password</w:t>
       </w:r>
       <w:proofErr w:type="spellEnd"/>
+      <w:proofErr w:type="gramEnd"/>
       <w:r>
         <w:rPr>
           <w:rFonts w:ascii="Courier New" w:hAnsi="Courier New" w:cs="Courier New"/>
@@ -8223,30 +8372,30 @@
           <w:rFonts w:ascii="Courier New" w:hAnsi="Courier New" w:cs="Courier New"/>
           <w:lang w:val="en-US"/>
         </w:rPr>
-        <w:t xml:space="preserve">    data=</w:t>
-      </w:r>
+        <w:t xml:space="preserve">    data</w:t>
+      </w:r>
+      <w:proofErr w:type="gramStart"/>
       <w:r>
         <w:rPr>
           <w:rFonts w:ascii="Courier New" w:hAnsi="Courier New" w:cs="Courier New"/>
           <w:lang w:val="en-US"/>
         </w:rPr>
-        <w:t>{"</w:t>
-      </w:r>
-      <w:proofErr w:type="spellStart"/>
+        <w:t>=</w:t>
+      </w:r>
       <w:r>
         <w:rPr>
           <w:rFonts w:ascii="Courier New" w:hAnsi="Courier New" w:cs="Courier New"/>
           <w:lang w:val="en-US"/>
         </w:rPr>
-        <w:t>username":user</w:t>
-      </w:r>
-      <w:proofErr w:type="spellEnd"/>
+        <w:t>{</w:t>
+      </w:r>
+      <w:proofErr w:type="gramEnd"/>
       <w:r>
         <w:rPr>
           <w:rFonts w:ascii="Courier New" w:hAnsi="Courier New" w:cs="Courier New"/>
           <w:lang w:val="en-US"/>
         </w:rPr>
-        <w:t>, "password":password,"</w:t>
+        <w:t>"</w:t>
       </w:r>
       <w:proofErr w:type="spellStart"/>
       <w:r>
@@ -8254,7 +8403,7 @@
           <w:rFonts w:ascii="Courier New" w:hAnsi="Courier New" w:cs="Courier New"/>
           <w:lang w:val="en-US"/>
         </w:rPr>
-        <w:t>client_id</w:t>
+        <w:t>username":user</w:t>
       </w:r>
       <w:proofErr w:type="spellEnd"/>
       <w:r>
@@ -8262,7 +8411,7 @@
           <w:rFonts w:ascii="Courier New" w:hAnsi="Courier New" w:cs="Courier New"/>
           <w:lang w:val="en-US"/>
         </w:rPr>
-        <w:t xml:space="preserve">":" </w:t>
+        <w:t>, "password":password,"</w:t>
       </w:r>
       <w:proofErr w:type="spellStart"/>
       <w:r>
@@ -8270,7 +8419,7 @@
           <w:rFonts w:ascii="Courier New" w:hAnsi="Courier New" w:cs="Courier New"/>
           <w:lang w:val="en-US"/>
         </w:rPr>
-        <w:t>reprocessing-preparation","grant_type":"password</w:t>
+        <w:t>client_id</w:t>
       </w:r>
       <w:proofErr w:type="spellEnd"/>
       <w:r>
@@ -8278,99 +8427,99 @@
           <w:rFonts w:ascii="Courier New" w:hAnsi="Courier New" w:cs="Courier New"/>
           <w:lang w:val="en-US"/>
         </w:rPr>
-        <w:t>"}</w:t>
-      </w:r>
-    </w:p>
-    <w:p>
-      <w:pPr>
-        <w:jc w:val="left"/>
+        <w:t xml:space="preserve">":" </w:t>
+      </w:r>
+      <w:proofErr w:type="spellStart"/>
+      <w:r>
         <w:rPr>
           <w:rFonts w:ascii="Courier New" w:hAnsi="Courier New" w:cs="Courier New"/>
           <w:lang w:val="en-US"/>
         </w:rPr>
-      </w:pPr>
+        <w:t>reprocessing-preparation","grant_type":"password</w:t>
+      </w:r>
+      <w:proofErr w:type="spellEnd"/>
       <w:r>
         <w:rPr>
           <w:rFonts w:ascii="Courier New" w:hAnsi="Courier New" w:cs="Courier New"/>
           <w:lang w:val="en-US"/>
         </w:rPr>
-        <w:t xml:space="preserve">   token_endpoint="</w:t>
-      </w:r>
-      <w:r>
+        <w:t>"}</w:t>
+      </w:r>
+    </w:p>
+    <w:p>
+      <w:pPr>
+        <w:jc w:val="left"/>
         <w:rPr>
           <w:rFonts w:ascii="Courier New" w:hAnsi="Courier New" w:cs="Courier New"/>
           <w:lang w:val="en-US"/>
         </w:rPr>
-        <w:t>https://reprocessing-auxiliary.copernicus.eu</w:t>
-      </w:r>
+      </w:pPr>
       <w:r>
         <w:rPr>
           <w:rFonts w:ascii="Courier New" w:hAnsi="Courier New" w:cs="Courier New"/>
           <w:lang w:val="en-US"/>
         </w:rPr>
-        <w:t>/auth/realms/reprocessing-preparation/protocol/openid-connect/token"</w:t>
-      </w:r>
-    </w:p>
-    <w:p>
-      <w:pPr>
-        <w:jc w:val="left"/>
+        <w:t xml:space="preserve">   token_endpoint="</w:t>
+      </w:r>
+      <w:r>
         <w:rPr>
           <w:rFonts w:ascii="Courier New" w:hAnsi="Courier New" w:cs="Courier New"/>
           <w:lang w:val="en-US"/>
         </w:rPr>
-      </w:pPr>
+        <w:t>https://reprocessing-auxiliary.copernicus.eu</w:t>
+      </w:r>
       <w:r>
         <w:rPr>
           <w:rFonts w:ascii="Courier New" w:hAnsi="Courier New" w:cs="Courier New"/>
           <w:lang w:val="en-US"/>
         </w:rPr>
-        <w:t xml:space="preserve">    token_endpoint="</w:t>
-      </w:r>
-      <w:r>
+        <w:t>/auth/realms/reprocessing-preparation/protocol/openid-connect/token"</w:t>
+      </w:r>
+    </w:p>
+    <w:p>
+      <w:pPr>
+        <w:jc w:val="left"/>
         <w:rPr>
           <w:rFonts w:ascii="Courier New" w:hAnsi="Courier New" w:cs="Courier New"/>
           <w:lang w:val="en-US"/>
         </w:rPr>
-        <w:t>https://reprocessing-auxiliary.copernicus.eu</w:t>
-      </w:r>
+      </w:pPr>
       <w:r>
         <w:rPr>
           <w:rFonts w:ascii="Courier New" w:hAnsi="Courier New" w:cs="Courier New"/>
           <w:lang w:val="en-US"/>
         </w:rPr>
-        <w:t>/auth/realms/reprocessing-preparation/protocol/openid-connect/token"</w:t>
-      </w:r>
-    </w:p>
-    <w:p>
-      <w:pPr>
-        <w:jc w:val="left"/>
+        <w:t xml:space="preserve">    token_endpoint="</w:t>
+      </w:r>
+      <w:r>
         <w:rPr>
           <w:rFonts w:ascii="Courier New" w:hAnsi="Courier New" w:cs="Courier New"/>
           <w:lang w:val="en-US"/>
         </w:rPr>
-      </w:pPr>
+        <w:t>https://reprocessing-auxiliary.copernicus.eu</w:t>
+      </w:r>
       <w:r>
         <w:rPr>
           <w:rFonts w:ascii="Courier New" w:hAnsi="Courier New" w:cs="Courier New"/>
           <w:lang w:val="en-US"/>
         </w:rPr>
-        <w:t xml:space="preserve">    response = </w:t>
-      </w:r>
-      <w:proofErr w:type="spellStart"/>
-      <w:r>
+        <w:t>/auth/realms/reprocessing-preparation/protocol/openid-connect/token"</w:t>
+      </w:r>
+    </w:p>
+    <w:p>
+      <w:pPr>
+        <w:jc w:val="left"/>
         <w:rPr>
           <w:rFonts w:ascii="Courier New" w:hAnsi="Courier New" w:cs="Courier New"/>
           <w:lang w:val="en-US"/>
         </w:rPr>
-        <w:t>requests.post</w:t>
-      </w:r>
-      <w:proofErr w:type="spellEnd"/>
+      </w:pPr>
       <w:r>
         <w:rPr>
           <w:rFonts w:ascii="Courier New" w:hAnsi="Courier New" w:cs="Courier New"/>
           <w:lang w:val="en-US"/>
         </w:rPr>
-        <w:t>(</w:t>
+        <w:t xml:space="preserve">    response = </w:t>
       </w:r>
       <w:proofErr w:type="spellStart"/>
       <w:r>
@@ -8378,7 +8527,7 @@
           <w:rFonts w:ascii="Courier New" w:hAnsi="Courier New" w:cs="Courier New"/>
           <w:lang w:val="en-US"/>
         </w:rPr>
-        <w:t>token_endpoint,data</w:t>
+        <w:t>requests.post</w:t>
       </w:r>
       <w:proofErr w:type="spellEnd"/>
       <w:r>
@@ -8386,7 +8535,7 @@
           <w:rFonts w:ascii="Courier New" w:hAnsi="Courier New" w:cs="Courier New"/>
           <w:lang w:val="en-US"/>
         </w:rPr>
-        <w:t>=</w:t>
+        <w:t>(</w:t>
       </w:r>
       <w:proofErr w:type="spellStart"/>
       <w:r>
@@ -8394,41 +8543,68 @@
           <w:rFonts w:ascii="Courier New" w:hAnsi="Courier New" w:cs="Courier New"/>
           <w:lang w:val="en-US"/>
         </w:rPr>
-        <w:t>data,headers</w:t>
-      </w:r>
-      <w:proofErr w:type="spellEnd"/>
+        <w:t>token_</w:t>
+      </w:r>
+      <w:proofErr w:type="gramStart"/>
       <w:r>
         <w:rPr>
           <w:rFonts w:ascii="Courier New" w:hAnsi="Courier New" w:cs="Courier New"/>
           <w:lang w:val="en-US"/>
         </w:rPr>
-        <w:t>=headers)</w:t>
-      </w:r>
-    </w:p>
-    <w:p>
-      <w:pPr>
-        <w:jc w:val="left"/>
+        <w:t>endpoint,data</w:t>
+      </w:r>
+      <w:proofErr w:type="spellEnd"/>
+      <w:proofErr w:type="gramEnd"/>
+      <w:r>
         <w:rPr>
           <w:rFonts w:ascii="Courier New" w:hAnsi="Courier New" w:cs="Courier New"/>
           <w:lang w:val="en-US"/>
         </w:rPr>
-      </w:pPr>
+        <w:t>=</w:t>
+      </w:r>
+      <w:proofErr w:type="spellStart"/>
       <w:r>
         <w:rPr>
           <w:rFonts w:ascii="Courier New" w:hAnsi="Courier New" w:cs="Courier New"/>
           <w:lang w:val="en-US"/>
         </w:rPr>
-        <w:t xml:space="preserve">    return </w:t>
-      </w:r>
-      <w:proofErr w:type="spellStart"/>
+        <w:t>data,headers</w:t>
+      </w:r>
+      <w:proofErr w:type="spellEnd"/>
       <w:r>
         <w:rPr>
           <w:rFonts w:ascii="Courier New" w:hAnsi="Courier New" w:cs="Courier New"/>
           <w:lang w:val="en-US"/>
         </w:rPr>
+        <w:t>=headers)</w:t>
+      </w:r>
+    </w:p>
+    <w:p>
+      <w:pPr>
+        <w:jc w:val="left"/>
+        <w:rPr>
+          <w:rFonts w:ascii="Courier New" w:hAnsi="Courier New" w:cs="Courier New"/>
+          <w:lang w:val="en-US"/>
+        </w:rPr>
+      </w:pPr>
+      <w:r>
+        <w:rPr>
+          <w:rFonts w:ascii="Courier New" w:hAnsi="Courier New" w:cs="Courier New"/>
+          <w:lang w:val="en-US"/>
+        </w:rPr>
+        <w:t xml:space="preserve">    return </w:t>
+      </w:r>
+      <w:proofErr w:type="spellStart"/>
+      <w:proofErr w:type="gramStart"/>
+      <w:r>
+        <w:rPr>
+          <w:rFonts w:ascii="Courier New" w:hAnsi="Courier New" w:cs="Courier New"/>
+          <w:lang w:val="en-US"/>
+        </w:rPr>
         <w:t>response.json</w:t>
       </w:r>
       <w:proofErr w:type="spellEnd"/>
+      <w:proofErr w:type="gramEnd"/>
       <w:r>
         <w:rPr>
           <w:rFonts w:ascii="Courier New" w:hAnsi="Courier New" w:cs="Courier New"/>
@@ -8560,7 +8736,21 @@
         <w:rPr>
           <w:lang w:val="en-GB"/>
         </w:rPr>
-        <w:t xml:space="preserve"> and can also create Subscriptions in order to be notified for newly arrived products in the AUXIP service.</w:t>
+        <w:t xml:space="preserve"> and can also create Subscriptions </w:t>
+      </w:r>
+      <w:proofErr w:type="gramStart"/>
+      <w:r>
+        <w:rPr>
+          <w:lang w:val="en-GB"/>
+        </w:rPr>
+        <w:t>in order to</w:t>
+      </w:r>
+      <w:proofErr w:type="gramEnd"/>
+      <w:r>
+        <w:rPr>
+          <w:lang w:val="en-GB"/>
+        </w:rPr>
+        <w:t xml:space="preserve"> be notified for newly arrived products in the AUXIP service.</w:t>
       </w:r>
     </w:p>
     <w:p>
@@ -8635,7 +8825,21 @@
         <w:rPr>
           <w:lang w:val="en-GB"/>
         </w:rPr>
-        <w:t>By default a download role is assigned to all new created clients.</w:t>
+        <w:t xml:space="preserve">By </w:t>
+      </w:r>
+      <w:proofErr w:type="gramStart"/>
+      <w:r>
+        <w:rPr>
+          <w:lang w:val="en-GB"/>
+        </w:rPr>
+        <w:t>default</w:t>
+      </w:r>
+      <w:proofErr w:type="gramEnd"/>
+      <w:r>
+        <w:rPr>
+          <w:lang w:val="en-GB"/>
+        </w:rPr>
+        <w:t xml:space="preserve"> a download role is assigned to all new created clients.</w:t>
       </w:r>
     </w:p>
     <w:p>
@@ -8759,7 +8963,19 @@
         <w:rPr>
           <w:lang w:val="en-GB" w:eastAsia="en-US"/>
         </w:rPr>
-        <w:t xml:space="preserve">GB) transfer within a defined period /duration  </w:t>
+        <w:t xml:space="preserve">GB) transfer within </w:t>
+      </w:r>
+      <w:r>
+        <w:rPr>
+          <w:lang w:val="en-GB" w:eastAsia="en-US"/>
+        </w:rPr>
+        <w:t>the</w:t>
+      </w:r>
+      <w:r>
+        <w:rPr>
+          <w:lang w:val="en-GB" w:eastAsia="en-US"/>
+        </w:rPr>
+        <w:t xml:space="preserve"> defined period </w:t>
       </w:r>
     </w:p>
     <w:p>
@@ -8776,13 +8992,23 @@
         </w:rPr>
       </w:pPr>
       <w:proofErr w:type="spellStart"/>
+      <w:proofErr w:type="gramStart"/>
       <w:r>
         <w:rPr>
           <w:i/>
           <w:color w:val="E36C0A" w:themeColor="accent6" w:themeShade="BF"/>
           <w:lang w:val="en-GB" w:eastAsia="en-US"/>
         </w:rPr>
-        <w:t>quota.total_downloads</w:t>
+        <w:t>quota.total</w:t>
+      </w:r>
+      <w:proofErr w:type="gramEnd"/>
+      <w:r>
+        <w:rPr>
+          <w:i/>
+          <w:color w:val="E36C0A" w:themeColor="accent6" w:themeShade="BF"/>
+          <w:lang w:val="en-GB" w:eastAsia="en-US"/>
+        </w:rPr>
+        <w:t>_downloads</w:t>
       </w:r>
       <w:proofErr w:type="spellEnd"/>
       <w:r>
@@ -8821,13 +9047,23 @@
         </w:rPr>
       </w:pPr>
       <w:proofErr w:type="spellStart"/>
+      <w:proofErr w:type="gramStart"/>
       <w:r>
         <w:rPr>
           <w:i/>
           <w:color w:val="E36C0A" w:themeColor="accent6" w:themeShade="BF"/>
           <w:lang w:val="en-GB" w:eastAsia="en-US"/>
         </w:rPr>
-        <w:t>quota.total_downloads_period_in_days</w:t>
+        <w:t>quota.total</w:t>
+      </w:r>
+      <w:proofErr w:type="gramEnd"/>
+      <w:r>
+        <w:rPr>
+          <w:i/>
+          <w:color w:val="E36C0A" w:themeColor="accent6" w:themeShade="BF"/>
+          <w:lang w:val="en-GB" w:eastAsia="en-US"/>
+        </w:rPr>
+        <w:t>_downloads_period_in_days</w:t>
       </w:r>
       <w:proofErr w:type="spellEnd"/>
       <w:r>
@@ -8866,13 +9102,23 @@
         </w:rPr>
       </w:pPr>
       <w:proofErr w:type="spellStart"/>
+      <w:proofErr w:type="gramStart"/>
       <w:r>
         <w:rPr>
           <w:i/>
           <w:color w:val="E36C0A" w:themeColor="accent6" w:themeShade="BF"/>
           <w:lang w:val="en-GB" w:eastAsia="en-US"/>
         </w:rPr>
-        <w:t>quota.parallel_downloads</w:t>
+        <w:t>quota.parallel</w:t>
+      </w:r>
+      <w:proofErr w:type="gramEnd"/>
+      <w:r>
+        <w:rPr>
+          <w:i/>
+          <w:color w:val="E36C0A" w:themeColor="accent6" w:themeShade="BF"/>
+          <w:lang w:val="en-GB" w:eastAsia="en-US"/>
+        </w:rPr>
+        <w:t>_downloads</w:t>
       </w:r>
       <w:proofErr w:type="spellEnd"/>
       <w:r>
@@ -8911,27 +9157,38 @@
         </w:rPr>
       </w:pPr>
       <w:proofErr w:type="spellStart"/>
+      <w:proofErr w:type="gramStart"/>
       <w:r>
         <w:rPr>
           <w:i/>
           <w:color w:val="E36C0A" w:themeColor="accent6" w:themeShade="BF"/>
           <w:lang w:val="en-GB" w:eastAsia="en-US"/>
         </w:rPr>
-        <w:t>quota.parallel_downloads_deltatime_in_seconds</w:t>
-      </w:r>
-      <w:proofErr w:type="spellEnd"/>
+        <w:t>quota.parallel</w:t>
+      </w:r>
+      <w:proofErr w:type="gramEnd"/>
       <w:r>
         <w:rPr>
           <w:i/>
           <w:color w:val="E36C0A" w:themeColor="accent6" w:themeShade="BF"/>
           <w:lang w:val="en-GB" w:eastAsia="en-US"/>
         </w:rPr>
+        <w:t>_downloads_deltatime_in_seconds</w:t>
+      </w:r>
+      <w:proofErr w:type="spellEnd"/>
+      <w:r>
+        <w:rPr>
+          <w:i/>
+          <w:color w:val="E36C0A" w:themeColor="accent6" w:themeShade="BF"/>
+          <w:lang w:val="en-GB" w:eastAsia="en-US"/>
+        </w:rPr>
         <w:t xml:space="preserve"> = 10</w:t>
       </w:r>
     </w:p>
     <w:p>
       <w:pPr>
         <w:rPr>
+          <w:i/>
           <w:lang w:val="en-GB" w:eastAsia="en-US"/>
         </w:rPr>
       </w:pPr>
@@ -8942,14 +9199,52 @@
         <w:t xml:space="preserve">Note that “Parallel downloads” are understood in AUXIP service as consecutive downloads with the delta time between them is less than the setting threshold </w:t>
       </w:r>
       <w:proofErr w:type="spellStart"/>
+      <w:proofErr w:type="gramStart"/>
       <w:r>
         <w:rPr>
           <w:i/>
           <w:lang w:val="en-GB" w:eastAsia="en-US"/>
         </w:rPr>
-        <w:t>quota.parallel_downloads_deltatime_in_seconds</w:t>
+        <w:t>quota.parallel</w:t>
+      </w:r>
+      <w:proofErr w:type="gramEnd"/>
+      <w:r>
+        <w:rPr>
+          <w:i/>
+          <w:lang w:val="en-GB" w:eastAsia="en-US"/>
+        </w:rPr>
+        <w:t>_downloads_deltatime_in_seconds</w:t>
       </w:r>
       <w:proofErr w:type="spellEnd"/>
+    </w:p>
+    <w:p>
+      <w:pPr>
+        <w:rPr>
+          <w:i/>
+          <w:lang w:val="en-GB" w:eastAsia="en-US"/>
+        </w:rPr>
+      </w:pPr>
+    </w:p>
+    <w:p>
+      <w:pPr>
+        <w:rPr>
+          <w:i/>
+          <w:lang w:val="en-GB" w:eastAsia="en-US"/>
+        </w:rPr>
+      </w:pPr>
+    </w:p>
+    <w:p>
+      <w:pPr>
+        <w:rPr>
+          <w:lang w:val="en-US" w:eastAsia="en-US"/>
+        </w:rPr>
+      </w:pPr>
+      <w:r>
+        <w:rPr>
+          <w:lang w:val="en-US"/>
+        </w:rPr>
+        <w:t>For all services, a GET request should not exceed 2000 characters and the result is limited to 200 filenames (the “skip” parameter can be used to get the following results).</w:t>
+      </w:r>
     </w:p>
     <w:p>
       <w:pPr>
@@ -9190,6 +9485,7 @@
         </w:rPr>
         <w:t>“</w:t>
       </w:r>
+      <w:proofErr w:type="gramStart"/>
       <w:r>
         <w:rPr>
           <w:lang w:val="en-GB" w:eastAsia="en-US"/>
@@ -9208,6 +9504,7 @@
         </w:rPr>
         <w:t>contains</w:t>
       </w:r>
+      <w:proofErr w:type="gramEnd"/>
       <w:r>
         <w:rPr>
           <w:lang w:val="en-GB" w:eastAsia="en-US"/>
@@ -9781,7 +10078,21 @@
         <w:rPr>
           <w:lang w:val="en-GB" w:eastAsia="en-US"/>
         </w:rPr>
-        <w:t xml:space="preserve">to provide the user with the requested list of products. For each product on the list, a limited set of product property metadata is provided. These metadata are intended to give the client a partial picture of each product to assist in retrieval. Fields include: Product ID (logical file identifier), Product Name, Content Length (size of the downloadable file), Publication (Creation) Date, Eviction Date (time period for which data will remain on AUXIP before deletion), Checksums (algorithm, value and date) and Content Date (product start and </w:t>
+        <w:t xml:space="preserve">to provide the user with the requested list of products. For each product on the list, a limited set of product property metadata is provided. These metadata are intended to give the client a partial picture of each product to assist in retrieval. Fields </w:t>
+      </w:r>
+      <w:proofErr w:type="gramStart"/>
+      <w:r>
+        <w:rPr>
+          <w:lang w:val="en-GB" w:eastAsia="en-US"/>
+        </w:rPr>
+        <w:t>include:</w:t>
+      </w:r>
+      <w:proofErr w:type="gramEnd"/>
+      <w:r>
+        <w:rPr>
+          <w:lang w:val="en-GB" w:eastAsia="en-US"/>
+        </w:rPr>
+        <w:t xml:space="preserve"> Product ID (logical file identifier), Product Name, Content Length (size of the downloadable file), Publication (Creation) Date, Eviction Date (time period for which data will remain on AUXIP before deletion), Checksums (algorithm, value and date) and Content Date (product start and </w:t>
       </w:r>
       <w:r>
         <w:rPr>
@@ -9837,27 +10148,55 @@
         <w:rPr>
           <w:lang w:val="en-GB" w:eastAsia="en-US"/>
         </w:rPr>
-        <w:t xml:space="preserve"> downloaded in the pre-defined packages for the product type. (Remark : Download is not available in AUXIP V0)</w:t>
-      </w:r>
-    </w:p>
-    <w:p>
-      <w:pPr>
-        <w:rPr>
-          <w:lang w:val="en-GB" w:eastAsia="en-US"/>
-        </w:rPr>
-      </w:pPr>
-    </w:p>
-    <w:p>
-      <w:pPr>
-        <w:rPr>
-          <w:lang w:val="en-GB" w:eastAsia="en-US"/>
-        </w:rPr>
-      </w:pPr>
-      <w:r>
-        <w:rPr>
-          <w:lang w:val="en-GB" w:eastAsia="en-US"/>
-        </w:rPr>
-        <w:t xml:space="preserve">Requests are limited by a quota mechanism, e.g. limiting the user </w:t>
+        <w:t xml:space="preserve"> downloaded in the pre-defined packages for the product type. (</w:t>
+      </w:r>
+      <w:proofErr w:type="gramStart"/>
+      <w:r>
+        <w:rPr>
+          <w:lang w:val="en-GB" w:eastAsia="en-US"/>
+        </w:rPr>
+        <w:t>Remark :</w:t>
+      </w:r>
+      <w:proofErr w:type="gramEnd"/>
+      <w:r>
+        <w:rPr>
+          <w:lang w:val="en-GB" w:eastAsia="en-US"/>
+        </w:rPr>
+        <w:t xml:space="preserve"> Download is not available in AUXIP V0)</w:t>
+      </w:r>
+    </w:p>
+    <w:p>
+      <w:pPr>
+        <w:rPr>
+          <w:lang w:val="en-GB" w:eastAsia="en-US"/>
+        </w:rPr>
+      </w:pPr>
+    </w:p>
+    <w:p>
+      <w:pPr>
+        <w:rPr>
+          <w:lang w:val="en-GB" w:eastAsia="en-US"/>
+        </w:rPr>
+      </w:pPr>
+      <w:r>
+        <w:rPr>
+          <w:lang w:val="en-GB" w:eastAsia="en-US"/>
+        </w:rPr>
+        <w:t xml:space="preserve">Requests are limited by a quota mechanism, </w:t>
+      </w:r>
+      <w:proofErr w:type="gramStart"/>
+      <w:r>
+        <w:rPr>
+          <w:lang w:val="en-GB" w:eastAsia="en-US"/>
+        </w:rPr>
+        <w:t>e.g.</w:t>
+      </w:r>
+      <w:proofErr w:type="gramEnd"/>
+      <w:r>
+        <w:rPr>
+          <w:lang w:val="en-GB" w:eastAsia="en-US"/>
+        </w:rPr>
+        <w:t xml:space="preserve"> limiting the user </w:t>
       </w:r>
       <w:r>
         <w:rPr>
@@ -11092,7 +11431,25 @@
                 <w:szCs w:val="18"/>
                 <w:lang w:val="en-GB"/>
               </w:rPr>
-              <w:t>YYYY-MM-DDThh:mm:ss.sssZ</w:t>
+              <w:t>YYYY-MM-DDThh:</w:t>
+            </w:r>
+            <w:proofErr w:type="gramStart"/>
+            <w:r>
+              <w:rPr>
+                <w:sz w:val="18"/>
+                <w:szCs w:val="18"/>
+                <w:lang w:val="en-GB"/>
+              </w:rPr>
+              <w:t>mm:ss</w:t>
+            </w:r>
+            <w:proofErr w:type="gramEnd"/>
+            <w:r>
+              <w:rPr>
+                <w:sz w:val="18"/>
+                <w:szCs w:val="18"/>
+                <w:lang w:val="en-GB"/>
+              </w:rPr>
+              <w:t>.sssZ</w:t>
             </w:r>
             <w:proofErr w:type="spellEnd"/>
             <w:r>
@@ -11256,7 +11613,25 @@
                 <w:szCs w:val="18"/>
                 <w:lang w:val="en-GB"/>
               </w:rPr>
-              <w:t>YYYY-MM-DDThh:mm:ss.sssZ</w:t>
+              <w:t>YYYY-MM-DDThh:</w:t>
+            </w:r>
+            <w:proofErr w:type="gramStart"/>
+            <w:r>
+              <w:rPr>
+                <w:sz w:val="18"/>
+                <w:szCs w:val="18"/>
+                <w:lang w:val="en-GB"/>
+              </w:rPr>
+              <w:t>mm:ss</w:t>
+            </w:r>
+            <w:proofErr w:type="gramEnd"/>
+            <w:r>
+              <w:rPr>
+                <w:sz w:val="18"/>
+                <w:szCs w:val="18"/>
+                <w:lang w:val="en-GB"/>
+              </w:rPr>
+              <w:t>.sssZ</w:t>
             </w:r>
             <w:proofErr w:type="spellEnd"/>
             <w:r>
@@ -11420,7 +11795,25 @@
                 <w:szCs w:val="18"/>
                 <w:lang w:val="en-GB"/>
               </w:rPr>
-              <w:t>YYYY-MM-DDThh:mm:ss.sssZ</w:t>
+              <w:t>YYYY-MM-DDThh:</w:t>
+            </w:r>
+            <w:proofErr w:type="gramStart"/>
+            <w:r>
+              <w:rPr>
+                <w:sz w:val="18"/>
+                <w:szCs w:val="18"/>
+                <w:lang w:val="en-GB"/>
+              </w:rPr>
+              <w:t>mm:ss</w:t>
+            </w:r>
+            <w:proofErr w:type="gramEnd"/>
+            <w:r>
+              <w:rPr>
+                <w:sz w:val="18"/>
+                <w:szCs w:val="18"/>
+                <w:lang w:val="en-GB"/>
+              </w:rPr>
+              <w:t>.sssZ</w:t>
             </w:r>
             <w:proofErr w:type="spellEnd"/>
             <w:r>
@@ -11543,13 +11936,23 @@
                 <w:lang w:val="en-GB" w:eastAsia="en-US"/>
               </w:rPr>
             </w:pPr>
+            <w:proofErr w:type="gramStart"/>
             <w:r>
               <w:rPr>
                 <w:sz w:val="18"/>
                 <w:szCs w:val="18"/>
                 <w:lang w:val="en-GB" w:eastAsia="en-US"/>
               </w:rPr>
-              <w:t>Checksum()</w:t>
+              <w:t>Checksum(</w:t>
+            </w:r>
+            <w:proofErr w:type="gramEnd"/>
+            <w:r>
+              <w:rPr>
+                <w:sz w:val="18"/>
+                <w:szCs w:val="18"/>
+                <w:lang w:val="en-GB" w:eastAsia="en-US"/>
+              </w:rPr>
+              <w:t>)</w:t>
             </w:r>
           </w:p>
         </w:tc>
@@ -11852,6 +12255,7 @@
                 <w:szCs w:val="18"/>
                 <w:lang w:val="en-GB" w:eastAsia="en-US"/>
               </w:rPr>
+              <w:lastRenderedPageBreak/>
               <w:t>ContentDate</w:t>
             </w:r>
             <w:proofErr w:type="spellEnd"/>
@@ -11875,6 +12279,7 @@
               </w:rPr>
             </w:pPr>
             <w:proofErr w:type="spellStart"/>
+            <w:proofErr w:type="gramStart"/>
             <w:r>
               <w:rPr>
                 <w:sz w:val="18"/>
@@ -11890,7 +12295,16 @@
                 <w:szCs w:val="18"/>
                 <w:lang w:val="en-GB" w:eastAsia="en-US"/>
               </w:rPr>
-              <w:t>()</w:t>
+              <w:t>(</w:t>
+            </w:r>
+            <w:proofErr w:type="gramEnd"/>
+            <w:r>
+              <w:rPr>
+                <w:sz w:val="18"/>
+                <w:szCs w:val="18"/>
+                <w:lang w:val="en-GB" w:eastAsia="en-US"/>
+              </w:rPr>
+              <w:t>)</w:t>
             </w:r>
           </w:p>
         </w:tc>
@@ -11971,7 +12385,25 @@
                 <w:szCs w:val="18"/>
                 <w:lang w:val="en-GB"/>
               </w:rPr>
-              <w:t>YYYY-MM-DDThh:mm:ss.sssZ</w:t>
+              <w:t>YYYY-MM-DDThh:</w:t>
+            </w:r>
+            <w:proofErr w:type="gramStart"/>
+            <w:r>
+              <w:rPr>
+                <w:sz w:val="18"/>
+                <w:szCs w:val="18"/>
+                <w:lang w:val="en-GB"/>
+              </w:rPr>
+              <w:t>mm:ss</w:t>
+            </w:r>
+            <w:proofErr w:type="gramEnd"/>
+            <w:r>
+              <w:rPr>
+                <w:sz w:val="18"/>
+                <w:szCs w:val="18"/>
+                <w:lang w:val="en-GB"/>
+              </w:rPr>
+              <w:t>.sssZ</w:t>
             </w:r>
             <w:proofErr w:type="spellEnd"/>
             <w:r>
@@ -12156,6 +12588,7 @@
                 <w:lang w:val="en-GB" w:eastAsia="en-US"/>
               </w:rPr>
             </w:pPr>
+            <w:proofErr w:type="gramStart"/>
             <w:r>
               <w:rPr>
                 <w:sz w:val="18"/>
@@ -12164,6 +12597,7 @@
               </w:rPr>
               <w:t>List(</w:t>
             </w:r>
+            <w:proofErr w:type="gramEnd"/>
             <w:r>
               <w:rPr>
                 <w:sz w:val="18"/>
@@ -12625,11 +13059,19 @@
         <w:t>startswith</w:t>
       </w:r>
       <w:proofErr w:type="spellEnd"/>
-      <w:r>
-        <w:rPr>
-          <w:lang w:val="en-GB" w:eastAsia="en-US"/>
-        </w:rPr>
-        <w:t>) : attribute target starts with the given sequence in parameters</w:t>
+      <w:proofErr w:type="gramStart"/>
+      <w:r>
+        <w:rPr>
+          <w:lang w:val="en-GB" w:eastAsia="en-US"/>
+        </w:rPr>
+        <w:t>) :</w:t>
+      </w:r>
+      <w:proofErr w:type="gramEnd"/>
+      <w:r>
+        <w:rPr>
+          <w:lang w:val="en-GB" w:eastAsia="en-US"/>
+        </w:rPr>
+        <w:t xml:space="preserve"> attribute target starts with the given sequence in parameters</w:t>
       </w:r>
     </w:p>
     <w:p>
@@ -12647,7 +13089,21 @@
         <w:rPr>
           <w:lang w:val="en-GB" w:eastAsia="en-US"/>
         </w:rPr>
-        <w:t>Contains (contains) : attribute target contains the given sequence in parameters</w:t>
+        <w:t>Contains (contains</w:t>
+      </w:r>
+      <w:proofErr w:type="gramStart"/>
+      <w:r>
+        <w:rPr>
+          <w:lang w:val="en-GB" w:eastAsia="en-US"/>
+        </w:rPr>
+        <w:t>) :</w:t>
+      </w:r>
+      <w:proofErr w:type="gramEnd"/>
+      <w:r>
+        <w:rPr>
+          <w:lang w:val="en-GB" w:eastAsia="en-US"/>
+        </w:rPr>
+        <w:t xml:space="preserve"> attribute target contains the given sequence in parameters</w:t>
       </w:r>
     </w:p>
     <w:p>
@@ -12683,11 +13139,19 @@
         <w:t>endswith</w:t>
       </w:r>
       <w:proofErr w:type="spellEnd"/>
-      <w:r>
-        <w:rPr>
-          <w:lang w:val="en-GB" w:eastAsia="en-US"/>
-        </w:rPr>
-        <w:t>) : attribute target ends with the given sequence in parameters</w:t>
+      <w:proofErr w:type="gramStart"/>
+      <w:r>
+        <w:rPr>
+          <w:lang w:val="en-GB" w:eastAsia="en-US"/>
+        </w:rPr>
+        <w:t>) :</w:t>
+      </w:r>
+      <w:proofErr w:type="gramEnd"/>
+      <w:r>
+        <w:rPr>
+          <w:lang w:val="en-GB" w:eastAsia="en-US"/>
+        </w:rPr>
+        <w:t xml:space="preserve"> attribute target ends with the given sequence in parameters</w:t>
       </w:r>
     </w:p>
     <w:p>
@@ -12715,11 +13179,19 @@
         <w:t>gt</w:t>
       </w:r>
       <w:proofErr w:type="spellEnd"/>
-      <w:r>
-        <w:rPr>
-          <w:lang w:val="en-GB" w:eastAsia="en-US"/>
-        </w:rPr>
-        <w:t>) : attribute target is greater than given sequence in parameters, comparison is type-wise</w:t>
+      <w:proofErr w:type="gramStart"/>
+      <w:r>
+        <w:rPr>
+          <w:lang w:val="en-GB" w:eastAsia="en-US"/>
+        </w:rPr>
+        <w:t>) :</w:t>
+      </w:r>
+      <w:proofErr w:type="gramEnd"/>
+      <w:r>
+        <w:rPr>
+          <w:lang w:val="en-GB" w:eastAsia="en-US"/>
+        </w:rPr>
+        <w:t xml:space="preserve"> attribute target is greater than given sequence in parameters, comparison is type-wise</w:t>
       </w:r>
     </w:p>
     <w:p>
@@ -12747,31 +13219,53 @@
         <w:t>lt</w:t>
       </w:r>
       <w:proofErr w:type="spellEnd"/>
-      <w:r>
-        <w:rPr>
-          <w:lang w:val="en-GB" w:eastAsia="en-US"/>
-        </w:rPr>
-        <w:t>) : attribute target is lesser than given sequence in parameters, comparison is type-wise</w:t>
-      </w:r>
-    </w:p>
-    <w:p>
-      <w:pPr>
-        <w:rPr>
-          <w:lang w:val="en-GB" w:eastAsia="en-US"/>
-        </w:rPr>
-      </w:pPr>
-    </w:p>
-    <w:p>
-      <w:pPr>
-        <w:rPr>
-          <w:lang w:val="en-GB" w:eastAsia="en-US"/>
-        </w:rPr>
-      </w:pPr>
-      <w:r>
-        <w:rPr>
-          <w:lang w:val="en-GB" w:eastAsia="en-US"/>
-        </w:rPr>
-        <w:t>These are applicable on any attribute type that can be compared: time, number, strings. They also can be mixed with “and” or “or” in order to have more possibilities.</w:t>
+      <w:proofErr w:type="gramStart"/>
+      <w:r>
+        <w:rPr>
+          <w:lang w:val="en-GB" w:eastAsia="en-US"/>
+        </w:rPr>
+        <w:t>) :</w:t>
+      </w:r>
+      <w:proofErr w:type="gramEnd"/>
+      <w:r>
+        <w:rPr>
+          <w:lang w:val="en-GB" w:eastAsia="en-US"/>
+        </w:rPr>
+        <w:t xml:space="preserve"> attribute target is lesser than given sequence in parameters, comparison is type-wise</w:t>
+      </w:r>
+    </w:p>
+    <w:p>
+      <w:pPr>
+        <w:rPr>
+          <w:lang w:val="en-GB" w:eastAsia="en-US"/>
+        </w:rPr>
+      </w:pPr>
+    </w:p>
+    <w:p>
+      <w:pPr>
+        <w:rPr>
+          <w:lang w:val="en-GB" w:eastAsia="en-US"/>
+        </w:rPr>
+      </w:pPr>
+      <w:r>
+        <w:rPr>
+          <w:lang w:val="en-GB" w:eastAsia="en-US"/>
+        </w:rPr>
+        <w:t xml:space="preserve">These are applicable on any attribute type that can be compared: time, number, strings. They also can be mixed with “and” or “or” </w:t>
+      </w:r>
+      <w:proofErr w:type="gramStart"/>
+      <w:r>
+        <w:rPr>
+          <w:lang w:val="en-GB" w:eastAsia="en-US"/>
+        </w:rPr>
+        <w:t>in order to</w:t>
+      </w:r>
+      <w:proofErr w:type="gramEnd"/>
+      <w:r>
+        <w:rPr>
+          <w:lang w:val="en-GB" w:eastAsia="en-US"/>
+        </w:rPr>
+        <w:t xml:space="preserve"> have more possibilities.</w:t>
       </w:r>
     </w:p>
     <w:p>
@@ -12857,7 +13351,25 @@
           <w:highlight w:val="lightGray"/>
           <w:lang w:val="en-GB" w:eastAsia="en-US"/>
         </w:rPr>
-        <w:t>/Products?$filter=startswith(Name,'S1A_AUX_')</w:t>
+        <w:t>/</w:t>
+      </w:r>
+      <w:proofErr w:type="gramStart"/>
+      <w:r>
+        <w:rPr>
+          <w:i/>
+          <w:highlight w:val="lightGray"/>
+          <w:lang w:val="en-GB" w:eastAsia="en-US"/>
+        </w:rPr>
+        <w:t>Products?$</w:t>
+      </w:r>
+      <w:proofErr w:type="gramEnd"/>
+      <w:r>
+        <w:rPr>
+          <w:i/>
+          <w:highlight w:val="lightGray"/>
+          <w:lang w:val="en-GB" w:eastAsia="en-US"/>
+        </w:rPr>
+        <w:t>filter=startswith(Name,'S1A_AUX_')</w:t>
       </w:r>
     </w:p>
     <w:p>
@@ -12887,7 +13399,21 @@
         <w:rPr>
           <w:lang w:val="en-GB" w:eastAsia="en-US"/>
         </w:rPr>
-        <w:t xml:space="preserve"> all products containing “S2__OPER_AUX_UT1UTC” : </w:t>
+        <w:t xml:space="preserve"> all products containing “S2__OPER_AUX_UT1UTC</w:t>
+      </w:r>
+      <w:proofErr w:type="gramStart"/>
+      <w:r>
+        <w:rPr>
+          <w:lang w:val="en-GB" w:eastAsia="en-US"/>
+        </w:rPr>
+        <w:t>” :</w:t>
+      </w:r>
+      <w:proofErr w:type="gramEnd"/>
+      <w:r>
+        <w:rPr>
+          <w:lang w:val="en-GB" w:eastAsia="en-US"/>
+        </w:rPr>
+        <w:t xml:space="preserve"> </w:t>
       </w:r>
       <w:r>
         <w:rPr>
@@ -12945,7 +13471,25 @@
           <w:highlight w:val="lightGray"/>
           <w:lang w:val="en-GB" w:eastAsia="en-US"/>
         </w:rPr>
-        <w:t xml:space="preserve">/Products?$filter=PublicationDate </w:t>
+        <w:t>/</w:t>
+      </w:r>
+      <w:proofErr w:type="gramStart"/>
+      <w:r>
+        <w:rPr>
+          <w:i/>
+          <w:highlight w:val="lightGray"/>
+          <w:lang w:val="en-GB" w:eastAsia="en-US"/>
+        </w:rPr>
+        <w:t>Products?$</w:t>
+      </w:r>
+      <w:proofErr w:type="gramEnd"/>
+      <w:r>
+        <w:rPr>
+          <w:i/>
+          <w:highlight w:val="lightGray"/>
+          <w:lang w:val="en-GB" w:eastAsia="en-US"/>
+        </w:rPr>
+        <w:t xml:space="preserve">filter=PublicationDate </w:t>
       </w:r>
       <w:proofErr w:type="spellStart"/>
       <w:r>
@@ -13006,7 +13550,25 @@
           <w:highlight w:val="lightGray"/>
           <w:lang w:val="en-GB" w:eastAsia="en-US"/>
         </w:rPr>
-        <w:t xml:space="preserve">/Products?$filter=ContentDate/Start </w:t>
+        <w:t>/</w:t>
+      </w:r>
+      <w:proofErr w:type="gramStart"/>
+      <w:r>
+        <w:rPr>
+          <w:i/>
+          <w:highlight w:val="lightGray"/>
+          <w:lang w:val="en-GB" w:eastAsia="en-US"/>
+        </w:rPr>
+        <w:t>Products?$</w:t>
+      </w:r>
+      <w:proofErr w:type="gramEnd"/>
+      <w:r>
+        <w:rPr>
+          <w:i/>
+          <w:highlight w:val="lightGray"/>
+          <w:lang w:val="en-GB" w:eastAsia="en-US"/>
+        </w:rPr>
+        <w:t xml:space="preserve">filter=ContentDate/Start </w:t>
       </w:r>
       <w:proofErr w:type="spellStart"/>
       <w:r>
@@ -13130,9 +13692,9 @@
           <w:highlight w:val="lightGray"/>
           <w:lang w:val="en-GB" w:eastAsia="en-US"/>
         </w:rPr>
-        <w:t xml:space="preserve">auxip.svc/Products?$expand=Attributes&amp;$filter=Attributes/OData.CSC.StringAttribute/any(att:att/Name </w:t>
-      </w:r>
-      <w:proofErr w:type="spellStart"/>
+        <w:t>auxip.svc/</w:t>
+      </w:r>
+      <w:proofErr w:type="gramStart"/>
       <w:r>
         <w:rPr>
           <w:i/>
@@ -13141,9 +13703,9 @@
           <w:highlight w:val="lightGray"/>
           <w:lang w:val="en-GB" w:eastAsia="en-US"/>
         </w:rPr>
-        <w:t>eq</w:t>
-      </w:r>
-      <w:proofErr w:type="spellEnd"/>
+        <w:t>Products?$</w:t>
+      </w:r>
+      <w:proofErr w:type="gramEnd"/>
       <w:r>
         <w:rPr>
           <w:i/>
@@ -13152,7 +13714,7 @@
           <w:highlight w:val="lightGray"/>
           <w:lang w:val="en-GB" w:eastAsia="en-US"/>
         </w:rPr>
-        <w:t xml:space="preserve"> '$NAME' and </w:t>
+        <w:t xml:space="preserve">expand=Attributes&amp;$filter=Attributes/OData.CSC.StringAttribute/any(att:att/Name </w:t>
       </w:r>
       <w:proofErr w:type="spellStart"/>
       <w:r>
@@ -13163,7 +13725,7 @@
           <w:highlight w:val="lightGray"/>
           <w:lang w:val="en-GB" w:eastAsia="en-US"/>
         </w:rPr>
-        <w:t>att</w:t>
+        <w:t>eq</w:t>
       </w:r>
       <w:proofErr w:type="spellEnd"/>
       <w:r>
@@ -13174,7 +13736,7 @@
           <w:highlight w:val="lightGray"/>
           <w:lang w:val="en-GB" w:eastAsia="en-US"/>
         </w:rPr>
-        <w:t>/</w:t>
+        <w:t xml:space="preserve"> '$NAME' and </w:t>
       </w:r>
       <w:proofErr w:type="spellStart"/>
       <w:r>
@@ -13185,7 +13747,7 @@
           <w:highlight w:val="lightGray"/>
           <w:lang w:val="en-GB" w:eastAsia="en-US"/>
         </w:rPr>
-        <w:t>OData.CSC.StringAttribute</w:t>
+        <w:t>att</w:t>
       </w:r>
       <w:proofErr w:type="spellEnd"/>
       <w:r>
@@ -13196,7 +13758,7 @@
           <w:highlight w:val="lightGray"/>
           <w:lang w:val="en-GB" w:eastAsia="en-US"/>
         </w:rPr>
-        <w:t xml:space="preserve">/Value </w:t>
+        <w:t>/</w:t>
       </w:r>
       <w:proofErr w:type="spellStart"/>
       <w:r>
@@ -13207,7 +13769,7 @@
           <w:highlight w:val="lightGray"/>
           <w:lang w:val="en-GB" w:eastAsia="en-US"/>
         </w:rPr>
-        <w:t>eq</w:t>
+        <w:t>OData.CSC.StringAttribute</w:t>
       </w:r>
       <w:proofErr w:type="spellEnd"/>
       <w:r>
@@ -13218,40 +13780,10 @@
           <w:highlight w:val="lightGray"/>
           <w:lang w:val="en-GB" w:eastAsia="en-US"/>
         </w:rPr>
-        <w:t xml:space="preserve">  '$VALUE')</w:t>
-      </w:r>
-    </w:p>
-    <w:p>
-      <w:pPr>
-        <w:rPr>
-          <w:i/>
-          <w:highlight w:val="lightGray"/>
-          <w:lang w:val="en-GB" w:eastAsia="en-US"/>
-        </w:rPr>
-      </w:pPr>
-    </w:p>
-    <w:p>
-      <w:pPr>
-        <w:rPr>
-          <w:lang w:val="en-GB" w:eastAsia="en-US"/>
-        </w:rPr>
-      </w:pPr>
-      <w:r>
-        <w:rPr>
-          <w:lang w:val="en-GB" w:eastAsia="en-US"/>
-        </w:rPr>
-        <w:t>A combina</w:t>
-      </w:r>
-      <w:r>
-        <w:rPr>
-          <w:lang w:val="en-GB" w:eastAsia="en-US"/>
-        </w:rPr>
-        <w:t>tion of attributes is also possible:</w:t>
-      </w:r>
-    </w:p>
-    <w:p>
-      <w:pPr>
-        <w:jc w:val="left"/>
+        <w:t xml:space="preserve">/Value </w:t>
+      </w:r>
+      <w:proofErr w:type="spellStart"/>
+      <w:r>
         <w:rPr>
           <w:i/>
           <w:sz w:val="20"/>
@@ -13259,7 +13791,9 @@
           <w:highlight w:val="lightGray"/>
           <w:lang w:val="en-GB" w:eastAsia="en-US"/>
         </w:rPr>
-      </w:pPr>
+        <w:t>eq</w:t>
+      </w:r>
+      <w:proofErr w:type="spellEnd"/>
       <w:r>
         <w:rPr>
           <w:i/>
@@ -13268,9 +13802,40 @@
           <w:highlight w:val="lightGray"/>
           <w:lang w:val="en-GB" w:eastAsia="en-US"/>
         </w:rPr>
-        <w:t>http</w:t>
-      </w:r>
-      <w:r>
+        <w:t xml:space="preserve">  '$VALUE')</w:t>
+      </w:r>
+    </w:p>
+    <w:p>
+      <w:pPr>
+        <w:rPr>
+          <w:i/>
+          <w:highlight w:val="lightGray"/>
+          <w:lang w:val="en-GB" w:eastAsia="en-US"/>
+        </w:rPr>
+      </w:pPr>
+    </w:p>
+    <w:p>
+      <w:pPr>
+        <w:rPr>
+          <w:lang w:val="en-GB" w:eastAsia="en-US"/>
+        </w:rPr>
+      </w:pPr>
+      <w:r>
+        <w:rPr>
+          <w:lang w:val="en-GB" w:eastAsia="en-US"/>
+        </w:rPr>
+        <w:t>A combina</w:t>
+      </w:r>
+      <w:r>
+        <w:rPr>
+          <w:lang w:val="en-GB" w:eastAsia="en-US"/>
+        </w:rPr>
+        <w:t>tion of attributes is also possible:</w:t>
+      </w:r>
+    </w:p>
+    <w:p>
+      <w:pPr>
+        <w:jc w:val="left"/>
         <w:rPr>
           <w:i/>
           <w:sz w:val="20"/>
@@ -13278,8 +13843,7 @@
           <w:highlight w:val="lightGray"/>
           <w:lang w:val="en-GB" w:eastAsia="en-US"/>
         </w:rPr>
-        <w:t>s://&lt;service-root-uri&gt;/</w:t>
-      </w:r>
+      </w:pPr>
       <w:r>
         <w:rPr>
           <w:i/>
@@ -13288,9 +13852,8 @@
           <w:highlight w:val="lightGray"/>
           <w:lang w:val="en-GB" w:eastAsia="en-US"/>
         </w:rPr>
-        <w:t xml:space="preserve">auxip.svc/Products?$filter=Attributes/OData.CSC.StringAttribute/any(att:att/Name </w:t>
-      </w:r>
-      <w:proofErr w:type="spellStart"/>
+        <w:t>http</w:t>
+      </w:r>
       <w:r>
         <w:rPr>
           <w:i/>
@@ -13299,9 +13862,8 @@
           <w:highlight w:val="lightGray"/>
           <w:lang w:val="en-GB" w:eastAsia="en-US"/>
         </w:rPr>
-        <w:t>eq</w:t>
-      </w:r>
-      <w:proofErr w:type="spellEnd"/>
+        <w:t>s://&lt;service-root-uri&gt;/</w:t>
+      </w:r>
       <w:r>
         <w:rPr>
           <w:i/>
@@ -13310,9 +13872,9 @@
           <w:highlight w:val="lightGray"/>
           <w:lang w:val="en-GB" w:eastAsia="en-US"/>
         </w:rPr>
-        <w:t xml:space="preserve"> '</w:t>
-      </w:r>
-      <w:proofErr w:type="spellStart"/>
+        <w:t>auxip.svc/</w:t>
+      </w:r>
+      <w:proofErr w:type="gramStart"/>
       <w:r>
         <w:rPr>
           <w:i/>
@@ -13321,9 +13883,9 @@
           <w:highlight w:val="lightGray"/>
           <w:lang w:val="en-GB" w:eastAsia="en-US"/>
         </w:rPr>
-        <w:t>productType</w:t>
-      </w:r>
-      <w:proofErr w:type="spellEnd"/>
+        <w:t>Products?$</w:t>
+      </w:r>
+      <w:proofErr w:type="gramEnd"/>
       <w:r>
         <w:rPr>
           <w:i/>
@@ -13332,7 +13894,7 @@
           <w:highlight w:val="lightGray"/>
           <w:lang w:val="en-GB" w:eastAsia="en-US"/>
         </w:rPr>
-        <w:t xml:space="preserve">' and </w:t>
+        <w:t xml:space="preserve">filter=Attributes/OData.CSC.StringAttribute/any(att:att/Name </w:t>
       </w:r>
       <w:proofErr w:type="spellStart"/>
       <w:r>
@@ -13343,7 +13905,7 @@
           <w:highlight w:val="lightGray"/>
           <w:lang w:val="en-GB" w:eastAsia="en-US"/>
         </w:rPr>
-        <w:t>att</w:t>
+        <w:t>eq</w:t>
       </w:r>
       <w:proofErr w:type="spellEnd"/>
       <w:r>
@@ -13354,7 +13916,7 @@
           <w:highlight w:val="lightGray"/>
           <w:lang w:val="en-GB" w:eastAsia="en-US"/>
         </w:rPr>
-        <w:t>/</w:t>
+        <w:t xml:space="preserve"> '</w:t>
       </w:r>
       <w:proofErr w:type="spellStart"/>
       <w:r>
@@ -13365,7 +13927,7 @@
           <w:highlight w:val="lightGray"/>
           <w:lang w:val="en-GB" w:eastAsia="en-US"/>
         </w:rPr>
-        <w:t>OData.CSC.StringAttribute</w:t>
+        <w:t>productType</w:t>
       </w:r>
       <w:proofErr w:type="spellEnd"/>
       <w:r>
@@ -13376,7 +13938,7 @@
           <w:highlight w:val="lightGray"/>
           <w:lang w:val="en-GB" w:eastAsia="en-US"/>
         </w:rPr>
-        <w:t xml:space="preserve">/Value </w:t>
+        <w:t xml:space="preserve">' and </w:t>
       </w:r>
       <w:proofErr w:type="spellStart"/>
       <w:r>
@@ -13387,7 +13949,7 @@
           <w:highlight w:val="lightGray"/>
           <w:lang w:val="en-GB" w:eastAsia="en-US"/>
         </w:rPr>
-        <w:t>eq</w:t>
+        <w:t>att</w:t>
       </w:r>
       <w:proofErr w:type="spellEnd"/>
       <w:r>
@@ -13398,7 +13960,7 @@
           <w:highlight w:val="lightGray"/>
           <w:lang w:val="en-GB" w:eastAsia="en-US"/>
         </w:rPr>
-        <w:t xml:space="preserve"> 'AUX_ECMWFD') and Attributes/</w:t>
+        <w:t>/</w:t>
       </w:r>
       <w:proofErr w:type="spellStart"/>
       <w:r>
@@ -13420,7 +13982,7 @@
           <w:highlight w:val="lightGray"/>
           <w:lang w:val="en-GB" w:eastAsia="en-US"/>
         </w:rPr>
-        <w:t>/any(</w:t>
+        <w:t xml:space="preserve">/Value </w:t>
       </w:r>
       <w:proofErr w:type="spellStart"/>
       <w:r>
@@ -13431,7 +13993,7 @@
           <w:highlight w:val="lightGray"/>
           <w:lang w:val="en-GB" w:eastAsia="en-US"/>
         </w:rPr>
-        <w:t>att:att</w:t>
+        <w:t>eq</w:t>
       </w:r>
       <w:proofErr w:type="spellEnd"/>
       <w:r>
@@ -13442,7 +14004,7 @@
           <w:highlight w:val="lightGray"/>
           <w:lang w:val="en-GB" w:eastAsia="en-US"/>
         </w:rPr>
-        <w:t xml:space="preserve">/Name </w:t>
+        <w:t xml:space="preserve"> 'AUX_ECMWFD') and Attributes/</w:t>
       </w:r>
       <w:proofErr w:type="spellStart"/>
       <w:r>
@@ -13453,7 +14015,7 @@
           <w:highlight w:val="lightGray"/>
           <w:lang w:val="en-GB" w:eastAsia="en-US"/>
         </w:rPr>
-        <w:t>eq</w:t>
+        <w:t>OData.CSC.StringAttribute</w:t>
       </w:r>
       <w:proofErr w:type="spellEnd"/>
       <w:r>
@@ -13464,7 +14026,7 @@
           <w:highlight w:val="lightGray"/>
           <w:lang w:val="en-GB" w:eastAsia="en-US"/>
         </w:rPr>
-        <w:t xml:space="preserve"> '</w:t>
+        <w:t>/any(</w:t>
       </w:r>
       <w:proofErr w:type="spellStart"/>
       <w:r>
@@ -13475,7 +14037,7 @@
           <w:highlight w:val="lightGray"/>
           <w:lang w:val="en-GB" w:eastAsia="en-US"/>
         </w:rPr>
-        <w:t>platformShortName</w:t>
+        <w:t>att:att</w:t>
       </w:r>
       <w:proofErr w:type="spellEnd"/>
       <w:r>
@@ -13486,7 +14048,7 @@
           <w:highlight w:val="lightGray"/>
           <w:lang w:val="en-GB" w:eastAsia="en-US"/>
         </w:rPr>
-        <w:t xml:space="preserve">' and </w:t>
+        <w:t xml:space="preserve">/Name </w:t>
       </w:r>
       <w:proofErr w:type="spellStart"/>
       <w:r>
@@ -13497,7 +14059,7 @@
           <w:highlight w:val="lightGray"/>
           <w:lang w:val="en-GB" w:eastAsia="en-US"/>
         </w:rPr>
-        <w:t>att</w:t>
+        <w:t>eq</w:t>
       </w:r>
       <w:proofErr w:type="spellEnd"/>
       <w:r>
@@ -13508,7 +14070,7 @@
           <w:highlight w:val="lightGray"/>
           <w:lang w:val="en-GB" w:eastAsia="en-US"/>
         </w:rPr>
-        <w:t>/</w:t>
+        <w:t xml:space="preserve"> '</w:t>
       </w:r>
       <w:proofErr w:type="spellStart"/>
       <w:r>
@@ -13519,7 +14081,7 @@
           <w:highlight w:val="lightGray"/>
           <w:lang w:val="en-GB" w:eastAsia="en-US"/>
         </w:rPr>
-        <w:t>OData.CSC.StringAttribute</w:t>
+        <w:t>platformShortName</w:t>
       </w:r>
       <w:proofErr w:type="spellEnd"/>
       <w:r>
@@ -13530,7 +14092,7 @@
           <w:highlight w:val="lightGray"/>
           <w:lang w:val="en-GB" w:eastAsia="en-US"/>
         </w:rPr>
-        <w:t xml:space="preserve">/Value </w:t>
+        <w:t xml:space="preserve">' and </w:t>
       </w:r>
       <w:proofErr w:type="spellStart"/>
       <w:r>
@@ -13541,7 +14103,7 @@
           <w:highlight w:val="lightGray"/>
           <w:lang w:val="en-GB" w:eastAsia="en-US"/>
         </w:rPr>
-        <w:t>eq</w:t>
+        <w:t>att</w:t>
       </w:r>
       <w:proofErr w:type="spellEnd"/>
       <w:r>
@@ -13552,6 +14114,50 @@
           <w:highlight w:val="lightGray"/>
           <w:lang w:val="en-GB" w:eastAsia="en-US"/>
         </w:rPr>
+        <w:t>/</w:t>
+      </w:r>
+      <w:proofErr w:type="spellStart"/>
+      <w:r>
+        <w:rPr>
+          <w:i/>
+          <w:sz w:val="20"/>
+          <w:szCs w:val="20"/>
+          <w:highlight w:val="lightGray"/>
+          <w:lang w:val="en-GB" w:eastAsia="en-US"/>
+        </w:rPr>
+        <w:t>OData.CSC.StringAttribute</w:t>
+      </w:r>
+      <w:proofErr w:type="spellEnd"/>
+      <w:r>
+        <w:rPr>
+          <w:i/>
+          <w:sz w:val="20"/>
+          <w:szCs w:val="20"/>
+          <w:highlight w:val="lightGray"/>
+          <w:lang w:val="en-GB" w:eastAsia="en-US"/>
+        </w:rPr>
+        <w:t xml:space="preserve">/Value </w:t>
+      </w:r>
+      <w:proofErr w:type="spellStart"/>
+      <w:r>
+        <w:rPr>
+          <w:i/>
+          <w:sz w:val="20"/>
+          <w:szCs w:val="20"/>
+          <w:highlight w:val="lightGray"/>
+          <w:lang w:val="en-GB" w:eastAsia="en-US"/>
+        </w:rPr>
+        <w:t>eq</w:t>
+      </w:r>
+      <w:proofErr w:type="spellEnd"/>
+      <w:r>
+        <w:rPr>
+          <w:i/>
+          <w:sz w:val="20"/>
+          <w:szCs w:val="20"/>
+          <w:highlight w:val="lightGray"/>
+          <w:lang w:val="en-GB" w:eastAsia="en-US"/>
+        </w:rPr>
         <w:t xml:space="preserve"> 'SENTINEL-2')</w:t>
       </w:r>
     </w:p>
@@ -13799,15 +14405,33 @@
           <w:highlight w:val="lightGray"/>
           <w:lang w:val="en-GB" w:eastAsia="en-US"/>
         </w:rPr>
-        <w:t xml:space="preserve">/Products?$orderby=PublicationDate </w:t>
-      </w:r>
-      <w:proofErr w:type="spellStart"/>
+        <w:t>/</w:t>
+      </w:r>
+      <w:proofErr w:type="gramStart"/>
       <w:r>
         <w:rPr>
           <w:i/>
           <w:highlight w:val="lightGray"/>
           <w:lang w:val="en-GB" w:eastAsia="en-US"/>
         </w:rPr>
+        <w:t>Products?$</w:t>
+      </w:r>
+      <w:proofErr w:type="gramEnd"/>
+      <w:r>
+        <w:rPr>
+          <w:i/>
+          <w:highlight w:val="lightGray"/>
+          <w:lang w:val="en-GB" w:eastAsia="en-US"/>
+        </w:rPr>
+        <w:t xml:space="preserve">orderby=PublicationDate </w:t>
+      </w:r>
+      <w:proofErr w:type="spellStart"/>
+      <w:r>
+        <w:rPr>
+          <w:i/>
+          <w:highlight w:val="lightGray"/>
+          <w:lang w:val="en-GB" w:eastAsia="en-US"/>
+        </w:rPr>
         <w:t>desc</w:t>
       </w:r>
       <w:proofErr w:type="spellEnd"/>
@@ -13932,7 +14556,25 @@
           <w:highlight w:val="lightGray"/>
           <w:lang w:val="en-GB" w:eastAsia="en-US"/>
         </w:rPr>
-        <w:t>/Products$top=1000&amp;$filter=startswith(Name,'S2')</w:t>
+        <w:t>/Products$top=1000&amp;$filter=</w:t>
+      </w:r>
+      <w:proofErr w:type="gramStart"/>
+      <w:r>
+        <w:rPr>
+          <w:i/>
+          <w:highlight w:val="lightGray"/>
+          <w:lang w:val="en-GB" w:eastAsia="en-US"/>
+        </w:rPr>
+        <w:t>startswith(</w:t>
+      </w:r>
+      <w:proofErr w:type="gramEnd"/>
+      <w:r>
+        <w:rPr>
+          <w:i/>
+          <w:highlight w:val="lightGray"/>
+          <w:lang w:val="en-GB" w:eastAsia="en-US"/>
+        </w:rPr>
+        <w:t>Name,'S2')</w:t>
       </w:r>
     </w:p>
     <w:p>
@@ -13994,7 +14636,21 @@
         <w:rPr>
           <w:lang w:val="en-GB" w:eastAsia="en-US"/>
         </w:rPr>
-        <w:t>The $skip system query option allows clients to specify a (non-negative integer) number of items excluded from the start of a query result, i.e. the query start</w:t>
+        <w:t xml:space="preserve">The $skip system query option allows clients to specify a (non-negative integer) number of items excluded from the start of a query result, </w:t>
+      </w:r>
+      <w:proofErr w:type="gramStart"/>
+      <w:r>
+        <w:rPr>
+          <w:lang w:val="en-GB" w:eastAsia="en-US"/>
+        </w:rPr>
+        <w:t>i.e.</w:t>
+      </w:r>
+      <w:proofErr w:type="gramEnd"/>
+      <w:r>
+        <w:rPr>
+          <w:lang w:val="en-GB" w:eastAsia="en-US"/>
+        </w:rPr>
+        <w:t xml:space="preserve"> the query start</w:t>
       </w:r>
       <w:r>
         <w:rPr>
@@ -14051,7 +14707,25 @@
           <w:highlight w:val="lightGray"/>
           <w:lang w:val="en-GB" w:eastAsia="en-US"/>
         </w:rPr>
-        <w:t>/Products$skip=100&amp;$filter=startswith(Name,'S2')</w:t>
+        <w:t>/Products$skip=100&amp;$filter=</w:t>
+      </w:r>
+      <w:proofErr w:type="gramStart"/>
+      <w:r>
+        <w:rPr>
+          <w:i/>
+          <w:highlight w:val="lightGray"/>
+          <w:lang w:val="en-GB" w:eastAsia="en-US"/>
+        </w:rPr>
+        <w:t>startswith(</w:t>
+      </w:r>
+      <w:proofErr w:type="gramEnd"/>
+      <w:r>
+        <w:rPr>
+          <w:i/>
+          <w:highlight w:val="lightGray"/>
+          <w:lang w:val="en-GB" w:eastAsia="en-US"/>
+        </w:rPr>
+        <w:t>Name,'S2')</w:t>
       </w:r>
     </w:p>
     <w:p>
@@ -14196,7 +14870,25 @@
           <w:highlight w:val="lightGray"/>
           <w:lang w:val="en-GB" w:eastAsia="en-US"/>
         </w:rPr>
-        <w:t>/Products$count=true&amp;$filter=startswith(Name,'S2')</w:t>
+        <w:t>/Products$count=true&amp;$filter=</w:t>
+      </w:r>
+      <w:proofErr w:type="gramStart"/>
+      <w:r>
+        <w:rPr>
+          <w:i/>
+          <w:highlight w:val="lightGray"/>
+          <w:lang w:val="en-GB" w:eastAsia="en-US"/>
+        </w:rPr>
+        <w:t>startswith(</w:t>
+      </w:r>
+      <w:proofErr w:type="gramEnd"/>
+      <w:r>
+        <w:rPr>
+          <w:i/>
+          <w:highlight w:val="lightGray"/>
+          <w:lang w:val="en-GB" w:eastAsia="en-US"/>
+        </w:rPr>
+        <w:t>Name,'S2')</w:t>
       </w:r>
     </w:p>
     <w:p>
@@ -14331,6 +15023,7 @@
         </w:rPr>
         <w:t xml:space="preserve"> </w:t>
       </w:r>
+      <w:proofErr w:type="gramStart"/>
       <w:r>
         <w:rPr>
           <w:lang w:val="en-GB" w:eastAsia="en-US"/>
@@ -14341,7 +15034,14 @@
         <w:rPr>
           <w:lang w:val="en-GB" w:eastAsia="en-US"/>
         </w:rPr>
-        <w:t xml:space="preserve">: </w:t>
+        <w:t>:</w:t>
+      </w:r>
+      <w:proofErr w:type="gramEnd"/>
+      <w:r>
+        <w:rPr>
+          <w:lang w:val="en-GB" w:eastAsia="en-US"/>
+        </w:rPr>
+        <w:t xml:space="preserve"> </w:t>
       </w:r>
       <w:r>
         <w:rPr>
@@ -14400,7 +15100,21 @@
         <w:rPr>
           <w:lang w:val="en-GB" w:eastAsia="en-US"/>
         </w:rPr>
-        <w:t xml:space="preserve">[SSS]: Satellite Platform short name, 3 characters (e.g. S1_, S1A, S2A, …) </w:t>
+        <w:t>[SSS]: Satellite Platform short name, 3 characters (</w:t>
+      </w:r>
+      <w:proofErr w:type="gramStart"/>
+      <w:r>
+        <w:rPr>
+          <w:lang w:val="en-GB" w:eastAsia="en-US"/>
+        </w:rPr>
+        <w:t>e.g.</w:t>
+      </w:r>
+      <w:proofErr w:type="gramEnd"/>
+      <w:r>
+        <w:rPr>
+          <w:lang w:val="en-GB" w:eastAsia="en-US"/>
+        </w:rPr>
+        <w:t xml:space="preserve"> S1_, S1A, S2A, …) </w:t>
       </w:r>
     </w:p>
     <w:p>
@@ -14418,7 +15132,21 @@
         <w:rPr>
           <w:lang w:val="en-GB" w:eastAsia="en-US"/>
         </w:rPr>
-        <w:t xml:space="preserve">[YYYY]: Validity Year, 4 digits (e.g. 2014, 2015, …) </w:t>
+        <w:t>[YYYY]: Validity Year, 4 digits (</w:t>
+      </w:r>
+      <w:proofErr w:type="gramStart"/>
+      <w:r>
+        <w:rPr>
+          <w:lang w:val="en-GB" w:eastAsia="en-US"/>
+        </w:rPr>
+        <w:t>e.g.</w:t>
+      </w:r>
+      <w:proofErr w:type="gramEnd"/>
+      <w:r>
+        <w:rPr>
+          <w:lang w:val="en-GB" w:eastAsia="en-US"/>
+        </w:rPr>
+        <w:t xml:space="preserve"> 2014, 2015, …) </w:t>
       </w:r>
     </w:p>
     <w:p>
@@ -14436,7 +15164,21 @@
         <w:rPr>
           <w:lang w:val="en-GB" w:eastAsia="en-US"/>
         </w:rPr>
-        <w:t xml:space="preserve">[MM]: Validity Month, 2 digits (e.g. 01, 02, …) </w:t>
+        <w:t>[MM]: Validity Month, 2 digits (</w:t>
+      </w:r>
+      <w:proofErr w:type="gramStart"/>
+      <w:r>
+        <w:rPr>
+          <w:lang w:val="en-GB" w:eastAsia="en-US"/>
+        </w:rPr>
+        <w:t>e.g.</w:t>
+      </w:r>
+      <w:proofErr w:type="gramEnd"/>
+      <w:r>
+        <w:rPr>
+          <w:lang w:val="en-GB" w:eastAsia="en-US"/>
+        </w:rPr>
+        <w:t xml:space="preserve"> 01, 02, …) </w:t>
       </w:r>
     </w:p>
     <w:p>
@@ -14530,11 +15272,19 @@
         <w:t>yyyymmddhhmmss</w:t>
       </w:r>
       <w:proofErr w:type="spellEnd"/>
-      <w:r>
-        <w:rPr>
-          <w:lang w:val="en-GB" w:eastAsia="en-US"/>
-        </w:rPr>
-        <w:t xml:space="preserve">&gt;.json </w:t>
+      <w:proofErr w:type="gramStart"/>
+      <w:r>
+        <w:rPr>
+          <w:lang w:val="en-GB" w:eastAsia="en-US"/>
+        </w:rPr>
+        <w:t>&gt;.json</w:t>
+      </w:r>
+      <w:proofErr w:type="gramEnd"/>
+      <w:r>
+        <w:rPr>
+          <w:lang w:val="en-GB" w:eastAsia="en-US"/>
+        </w:rPr>
+        <w:t xml:space="preserve"> </w:t>
       </w:r>
     </w:p>
     <w:p>
@@ -14692,7 +15442,21 @@
         <w:rPr>
           <w:lang w:val="en-GB" w:eastAsia="en-US"/>
         </w:rPr>
-        <w:t xml:space="preserve">&gt; 14 digits corresponding to the year, month, day and UTC time of the catalogue snapshot. The products listed in the exported file are those that have been published in the AUXIP up until this date. </w:t>
+        <w:t xml:space="preserve">&gt; 14 digits corresponding to the year, month, </w:t>
+      </w:r>
+      <w:proofErr w:type="gramStart"/>
+      <w:r>
+        <w:rPr>
+          <w:lang w:val="en-GB" w:eastAsia="en-US"/>
+        </w:rPr>
+        <w:t>day</w:t>
+      </w:r>
+      <w:proofErr w:type="gramEnd"/>
+      <w:r>
+        <w:rPr>
+          <w:lang w:val="en-GB" w:eastAsia="en-US"/>
+        </w:rPr>
+        <w:t xml:space="preserve"> and UTC time of the catalogue snapshot. The products listed in the exported file are those that have been published in the AUXIP up until this date. </w:t>
       </w:r>
     </w:p>
     <w:p>
@@ -14731,7 +15495,21 @@
         <w:rPr>
           <w:lang w:val="en-GB" w:eastAsia="en-US"/>
         </w:rPr>
-        <w:t xml:space="preserve"> be e.g. nightly. </w:t>
+        <w:t xml:space="preserve"> be </w:t>
+      </w:r>
+      <w:proofErr w:type="gramStart"/>
+      <w:r>
+        <w:rPr>
+          <w:lang w:val="en-GB" w:eastAsia="en-US"/>
+        </w:rPr>
+        <w:t>e.g.</w:t>
+      </w:r>
+      <w:proofErr w:type="gramEnd"/>
+      <w:r>
+        <w:rPr>
+          <w:lang w:val="en-GB" w:eastAsia="en-US"/>
+        </w:rPr>
+        <w:t xml:space="preserve"> nightly. </w:t>
       </w:r>
     </w:p>
     <w:p>
@@ -14828,7 +15606,27 @@
           <w:highlight w:val="lightGray"/>
           <w:lang w:val="en-GB" w:eastAsia="en-US"/>
         </w:rPr>
-        <w:t>/Products(Id)/$value</w:t>
+        <w:t>/</w:t>
+      </w:r>
+      <w:proofErr w:type="gramStart"/>
+      <w:r>
+        <w:rPr>
+          <w:rStyle w:val="Hyperlink"/>
+          <w:i/>
+          <w:highlight w:val="lightGray"/>
+          <w:lang w:val="en-GB" w:eastAsia="en-US"/>
+        </w:rPr>
+        <w:t>Products(</w:t>
+      </w:r>
+      <w:proofErr w:type="gramEnd"/>
+      <w:r>
+        <w:rPr>
+          <w:rStyle w:val="Hyperlink"/>
+          <w:i/>
+          <w:highlight w:val="lightGray"/>
+          <w:lang w:val="en-GB" w:eastAsia="en-US"/>
+        </w:rPr>
+        <w:t>Id)/$value</w:t>
       </w:r>
       <w:r>
         <w:rPr>
@@ -15501,7 +16299,21 @@
         <w:rPr>
           <w:lang w:val="en-GB" w:eastAsia="en-US"/>
         </w:rPr>
-        <w:t xml:space="preserve"> to which product download notifications will be sent. The request is processed by the AUXIP service, and a response is returned, which includes a unique identifier for the particular subscription request, a status (initially running), the filter parameters and the submission date/time of the request. </w:t>
+        <w:t xml:space="preserve"> to which product download notifications will be sent. The request is processed by the AUXIP service, and a response is returned, which includes a unique identifier for the </w:t>
+      </w:r>
+      <w:proofErr w:type="gramStart"/>
+      <w:r>
+        <w:rPr>
+          <w:lang w:val="en-GB" w:eastAsia="en-US"/>
+        </w:rPr>
+        <w:t>particular subscription</w:t>
+      </w:r>
+      <w:proofErr w:type="gramEnd"/>
+      <w:r>
+        <w:rPr>
+          <w:lang w:val="en-GB" w:eastAsia="en-US"/>
+        </w:rPr>
+        <w:t xml:space="preserve"> request, a status (initially running), the filter parameters and the submission date/time of the request. </w:t>
       </w:r>
     </w:p>
     <w:p>
@@ -15615,7 +16427,21 @@
         <w:rPr>
           <w:lang w:val="en-GB" w:eastAsia="en-US"/>
         </w:rPr>
-        <w:t xml:space="preserve">name, the subscription ID and the notification date. The client is then free to submit a product Download Request to trigger the download of the product. </w:t>
+        <w:t xml:space="preserve">name, the subscription </w:t>
+      </w:r>
+      <w:proofErr w:type="gramStart"/>
+      <w:r>
+        <w:rPr>
+          <w:lang w:val="en-GB" w:eastAsia="en-US"/>
+        </w:rPr>
+        <w:t>ID</w:t>
+      </w:r>
+      <w:proofErr w:type="gramEnd"/>
+      <w:r>
+        <w:rPr>
+          <w:lang w:val="en-GB" w:eastAsia="en-US"/>
+        </w:rPr>
+        <w:t xml:space="preserve"> and the notification date. The client is then free to submit a product Download Request to trigger the download of the product. </w:t>
       </w:r>
     </w:p>
     <w:p>
@@ -15651,7 +16477,21 @@
         <w:rPr>
           <w:lang w:val="en-GB" w:eastAsia="en-US"/>
         </w:rPr>
-        <w:t xml:space="preserve">- In case the client endpoint is unavailable and the subscription notification fails, there is no retry. </w:t>
+        <w:t xml:space="preserve">- In case the client endpoint is </w:t>
+      </w:r>
+      <w:proofErr w:type="gramStart"/>
+      <w:r>
+        <w:rPr>
+          <w:lang w:val="en-GB" w:eastAsia="en-US"/>
+        </w:rPr>
+        <w:t>unavailable</w:t>
+      </w:r>
+      <w:proofErr w:type="gramEnd"/>
+      <w:r>
+        <w:rPr>
+          <w:lang w:val="en-GB" w:eastAsia="en-US"/>
+        </w:rPr>
+        <w:t xml:space="preserve"> and the subscription notification fails, there is no retry. </w:t>
       </w:r>
     </w:p>
     <w:p>
@@ -15765,12 +16605,17 @@
         <w:t xml:space="preserve"> </w:t>
       </w:r>
       <w:proofErr w:type="spellStart"/>
+      <w:proofErr w:type="gramStart"/>
       <w:r>
         <w:t>Create</w:t>
       </w:r>
       <w:proofErr w:type="spellEnd"/>
       <w:r>
-        <w:t xml:space="preserve">: Example </w:t>
+        <w:t>:</w:t>
+      </w:r>
+      <w:proofErr w:type="gramEnd"/>
+      <w:r>
+        <w:t xml:space="preserve"> Example </w:t>
       </w:r>
       <w:proofErr w:type="spellStart"/>
       <w:r>
@@ -15837,6 +16682,7 @@
                 <w:szCs w:val="18"/>
               </w:rPr>
             </w:pPr>
+            <w:proofErr w:type="gramStart"/>
             <w:r>
               <w:rPr>
                 <w:rFonts w:ascii="Courier New" w:hAnsi="Courier New" w:cs="Courier New"/>
@@ -15844,7 +16690,17 @@
                 <w:sz w:val="18"/>
                 <w:szCs w:val="18"/>
               </w:rPr>
-              <w:t xml:space="preserve">http://&lt;service-root-uri&gt;/odata/v1/Subscriptions </w:t>
+              <w:t>http</w:t>
+            </w:r>
+            <w:proofErr w:type="gramEnd"/>
+            <w:r>
+              <w:rPr>
+                <w:rFonts w:ascii="Courier New" w:hAnsi="Courier New" w:cs="Courier New"/>
+                <w:color w:val="000000"/>
+                <w:sz w:val="18"/>
+                <w:szCs w:val="18"/>
+              </w:rPr>
+              <w:t xml:space="preserve">://&lt;service-root-uri&gt;/odata/v1/Subscriptions </w:t>
             </w:r>
           </w:p>
           <w:p>
@@ -15895,6 +16751,7 @@
               <w:t>"@</w:t>
             </w:r>
             <w:proofErr w:type="spellStart"/>
+            <w:proofErr w:type="gramStart"/>
             <w:r>
               <w:rPr>
                 <w:rFonts w:ascii="Courier New" w:hAnsi="Courier New" w:cs="Courier New"/>
@@ -15905,6 +16762,7 @@
               <w:t>odata.context</w:t>
             </w:r>
             <w:proofErr w:type="spellEnd"/>
+            <w:proofErr w:type="gramEnd"/>
             <w:r>
               <w:rPr>
                 <w:rFonts w:ascii="Courier New" w:hAnsi="Courier New" w:cs="Courier New"/>
@@ -15989,6 +16847,7 @@
               <w:t>FilterParam</w:t>
             </w:r>
             <w:proofErr w:type="spellEnd"/>
+            <w:proofErr w:type="gramStart"/>
             <w:r>
               <w:rPr>
                 <w:rFonts w:ascii="Courier New" w:hAnsi="Courier New" w:cs="Courier New"/>
@@ -15996,7 +16855,17 @@
                 <w:sz w:val="18"/>
                 <w:szCs w:val="18"/>
               </w:rPr>
-              <w:t>": "</w:t>
+              <w:t>":</w:t>
+            </w:r>
+            <w:proofErr w:type="gramEnd"/>
+            <w:r>
+              <w:rPr>
+                <w:rFonts w:ascii="Courier New" w:hAnsi="Courier New" w:cs="Courier New"/>
+                <w:color w:val="000000"/>
+                <w:sz w:val="18"/>
+                <w:szCs w:val="18"/>
+              </w:rPr>
+              <w:t xml:space="preserve"> "</w:t>
             </w:r>
             <w:proofErr w:type="spellStart"/>
             <w:r>
@@ -16173,6 +17042,7 @@
               <w:t>NotificationEndpoint</w:t>
             </w:r>
             <w:proofErr w:type="spellEnd"/>
+            <w:proofErr w:type="gramStart"/>
             <w:r>
               <w:rPr>
                 <w:rFonts w:ascii="Courier New" w:hAnsi="Courier New" w:cs="Courier New"/>
@@ -16180,7 +17050,17 @@
                 <w:sz w:val="18"/>
                 <w:szCs w:val="18"/>
               </w:rPr>
-              <w:t>": "</w:t>
+              <w:t>":</w:t>
+            </w:r>
+            <w:proofErr w:type="gramEnd"/>
+            <w:r>
+              <w:rPr>
+                <w:rFonts w:ascii="Courier New" w:hAnsi="Courier New" w:cs="Courier New"/>
+                <w:color w:val="000000"/>
+                <w:sz w:val="18"/>
+                <w:szCs w:val="18"/>
+              </w:rPr>
+              <w:t xml:space="preserve"> "</w:t>
             </w:r>
             <w:r>
               <w:rPr>
@@ -16237,6 +17117,7 @@
               <w:t>NotificationEpUsername</w:t>
             </w:r>
             <w:proofErr w:type="spellEnd"/>
+            <w:proofErr w:type="gramStart"/>
             <w:r>
               <w:rPr>
                 <w:rFonts w:ascii="Courier New" w:hAnsi="Courier New" w:cs="Courier New"/>
@@ -16244,7 +17125,17 @@
                 <w:sz w:val="18"/>
                 <w:szCs w:val="18"/>
               </w:rPr>
-              <w:t>": "</w:t>
+              <w:t>":</w:t>
+            </w:r>
+            <w:proofErr w:type="gramEnd"/>
+            <w:r>
+              <w:rPr>
+                <w:rFonts w:ascii="Courier New" w:hAnsi="Courier New" w:cs="Courier New"/>
+                <w:color w:val="000000"/>
+                <w:sz w:val="18"/>
+                <w:szCs w:val="18"/>
+              </w:rPr>
+              <w:t xml:space="preserve"> "</w:t>
             </w:r>
             <w:proofErr w:type="spellStart"/>
             <w:r>
@@ -16301,6 +17192,7 @@
               <w:t>NotificationEpPassword</w:t>
             </w:r>
             <w:proofErr w:type="spellEnd"/>
+            <w:proofErr w:type="gramStart"/>
             <w:r>
               <w:rPr>
                 <w:rFonts w:ascii="Courier New" w:hAnsi="Courier New" w:cs="Courier New"/>
@@ -16308,7 +17200,17 @@
                 <w:sz w:val="18"/>
                 <w:szCs w:val="18"/>
               </w:rPr>
-              <w:t xml:space="preserve">": "**********", </w:t>
+              <w:t>":</w:t>
+            </w:r>
+            <w:proofErr w:type="gramEnd"/>
+            <w:r>
+              <w:rPr>
+                <w:rFonts w:ascii="Courier New" w:hAnsi="Courier New" w:cs="Courier New"/>
+                <w:color w:val="000000"/>
+                <w:sz w:val="18"/>
+                <w:szCs w:val="18"/>
+              </w:rPr>
+              <w:t xml:space="preserve"> "**********", </w:t>
             </w:r>
           </w:p>
           <w:p>
@@ -16400,12 +17302,17 @@
         <w:t xml:space="preserve"> </w:t>
       </w:r>
       <w:proofErr w:type="spellStart"/>
+      <w:proofErr w:type="gramStart"/>
       <w:r>
         <w:t>Create</w:t>
       </w:r>
       <w:proofErr w:type="spellEnd"/>
       <w:r>
-        <w:t xml:space="preserve">: Example </w:t>
+        <w:t>:</w:t>
+      </w:r>
+      <w:proofErr w:type="gramEnd"/>
+      <w:r>
+        <w:t xml:space="preserve"> Example </w:t>
       </w:r>
       <w:proofErr w:type="spellStart"/>
       <w:r>
@@ -16528,6 +17435,7 @@
               <w:t>“@</w:t>
             </w:r>
             <w:proofErr w:type="spellStart"/>
+            <w:proofErr w:type="gramStart"/>
             <w:r>
               <w:rPr>
                 <w:rFonts w:ascii="Courier New" w:hAnsi="Courier New" w:cs="Courier New"/>
@@ -16539,6 +17447,7 @@
               <w:t>odata.context</w:t>
             </w:r>
             <w:proofErr w:type="spellEnd"/>
+            <w:proofErr w:type="gramEnd"/>
             <w:r>
               <w:rPr>
                 <w:rFonts w:ascii="Courier New" w:hAnsi="Courier New" w:cs="Courier New"/>
@@ -16621,7 +17530,29 @@
                 <w:szCs w:val="18"/>
                 <w:lang w:val="en-GB"/>
               </w:rPr>
-              <w:t xml:space="preserve">“Status”: ”running”, </w:t>
+              <w:t>“Status”</w:t>
+            </w:r>
+            <w:proofErr w:type="gramStart"/>
+            <w:r>
+              <w:rPr>
+                <w:rFonts w:ascii="Courier New" w:hAnsi="Courier New" w:cs="Courier New"/>
+                <w:color w:val="000000"/>
+                <w:sz w:val="18"/>
+                <w:szCs w:val="18"/>
+                <w:lang w:val="en-GB"/>
+              </w:rPr>
+              <w:t>: ”running</w:t>
+            </w:r>
+            <w:proofErr w:type="gramEnd"/>
+            <w:r>
+              <w:rPr>
+                <w:rFonts w:ascii="Courier New" w:hAnsi="Courier New" w:cs="Courier New"/>
+                <w:color w:val="000000"/>
+                <w:sz w:val="18"/>
+                <w:szCs w:val="18"/>
+                <w:lang w:val="en-GB"/>
+              </w:rPr>
+              <w:t xml:space="preserve">”, </w:t>
             </w:r>
           </w:p>
           <w:p>
@@ -16669,7 +17600,29 @@
                 <w:szCs w:val="18"/>
                 <w:lang w:val="en-GB"/>
               </w:rPr>
-              <w:t>": "Products?$filter=contains(</w:t>
+              <w:t>": "</w:t>
+            </w:r>
+            <w:proofErr w:type="gramStart"/>
+            <w:r>
+              <w:rPr>
+                <w:rFonts w:ascii="Courier New" w:hAnsi="Courier New" w:cs="Courier New"/>
+                <w:color w:val="000000"/>
+                <w:sz w:val="18"/>
+                <w:szCs w:val="18"/>
+                <w:lang w:val="en-GB"/>
+              </w:rPr>
+              <w:t>Products?$</w:t>
+            </w:r>
+            <w:proofErr w:type="gramEnd"/>
+            <w:r>
+              <w:rPr>
+                <w:rFonts w:ascii="Courier New" w:hAnsi="Courier New" w:cs="Courier New"/>
+                <w:color w:val="000000"/>
+                <w:sz w:val="18"/>
+                <w:szCs w:val="18"/>
+                <w:lang w:val="en-GB"/>
+              </w:rPr>
+              <w:t>filter=contains(</w:t>
             </w:r>
             <w:proofErr w:type="spellStart"/>
             <w:r>
@@ -16816,6 +17769,7 @@
               <w:t>SubmissionDate</w:t>
             </w:r>
             <w:proofErr w:type="spellEnd"/>
+            <w:proofErr w:type="gramStart"/>
             <w:r>
               <w:rPr>
                 <w:rFonts w:ascii="Courier New" w:hAnsi="Courier New" w:cs="Courier New"/>
@@ -16823,7 +17777,17 @@
                 <w:sz w:val="18"/>
                 <w:szCs w:val="18"/>
               </w:rPr>
-              <w:t xml:space="preserve">”: ”2019-01-27T18:25:30.000Z”, </w:t>
+              <w:t>”:</w:t>
+            </w:r>
+            <w:proofErr w:type="gramEnd"/>
+            <w:r>
+              <w:rPr>
+                <w:rFonts w:ascii="Courier New" w:hAnsi="Courier New" w:cs="Courier New"/>
+                <w:color w:val="000000"/>
+                <w:sz w:val="18"/>
+                <w:szCs w:val="18"/>
+              </w:rPr>
+              <w:t xml:space="preserve"> ”2019-01-27T18:25:30.000Z”, </w:t>
             </w:r>
           </w:p>
           <w:p>
@@ -16860,6 +17824,7 @@
               <w:t>NotificationEndpoint</w:t>
             </w:r>
             <w:proofErr w:type="spellEnd"/>
+            <w:proofErr w:type="gramStart"/>
             <w:r>
               <w:rPr>
                 <w:rFonts w:ascii="Courier New" w:hAnsi="Courier New" w:cs="Courier New"/>
@@ -16867,7 +17832,17 @@
                 <w:sz w:val="18"/>
                 <w:szCs w:val="18"/>
               </w:rPr>
-              <w:t>": "</w:t>
+              <w:t>":</w:t>
+            </w:r>
+            <w:proofErr w:type="gramEnd"/>
+            <w:r>
+              <w:rPr>
+                <w:rFonts w:ascii="Courier New" w:hAnsi="Courier New" w:cs="Courier New"/>
+                <w:color w:val="000000"/>
+                <w:sz w:val="18"/>
+                <w:szCs w:val="18"/>
+              </w:rPr>
+              <w:t xml:space="preserve"> "</w:t>
             </w:r>
             <w:r>
               <w:rPr>
@@ -16945,9 +17920,14 @@
       </w:r>
       <w:proofErr w:type="spellEnd"/>
       <w:r>
-        <w:t xml:space="preserve"> Notification:</w:t>
+        <w:t xml:space="preserve"> </w:t>
+      </w:r>
+      <w:proofErr w:type="gramStart"/>
+      <w:r>
+        <w:t>Notification:</w:t>
       </w:r>
       <w:bookmarkEnd w:id="49"/>
+      <w:proofErr w:type="gramEnd"/>
       <w:r>
         <w:t xml:space="preserve"> </w:t>
       </w:r>
@@ -17062,6 +18042,7 @@
               <w:t>"@</w:t>
             </w:r>
             <w:proofErr w:type="spellStart"/>
+            <w:proofErr w:type="gramStart"/>
             <w:r>
               <w:rPr>
                 <w:rFonts w:ascii="Courier New" w:hAnsi="Courier New" w:cs="Courier New"/>
@@ -17072,6 +18053,7 @@
               <w:t>odata.context</w:t>
             </w:r>
             <w:proofErr w:type="spellEnd"/>
+            <w:proofErr w:type="gramEnd"/>
             <w:r>
               <w:rPr>
                 <w:rFonts w:ascii="Courier New" w:hAnsi="Courier New" w:cs="Courier New"/>
@@ -17204,6 +18186,7 @@
               <w:t>ProductName</w:t>
             </w:r>
             <w:proofErr w:type="spellEnd"/>
+            <w:proofErr w:type="gramStart"/>
             <w:r>
               <w:rPr>
                 <w:rFonts w:ascii="Courier New" w:hAnsi="Courier New" w:cs="Courier New"/>
@@ -17211,7 +18194,17 @@
                 <w:sz w:val="18"/>
                 <w:szCs w:val="18"/>
               </w:rPr>
-              <w:t xml:space="preserve">": " S2__OPER_AUX_ECMWFD_PDMC_20190216T120000_V20190217T090000_20190217T210000", </w:t>
+              <w:t>":</w:t>
+            </w:r>
+            <w:proofErr w:type="gramEnd"/>
+            <w:r>
+              <w:rPr>
+                <w:rFonts w:ascii="Courier New" w:hAnsi="Courier New" w:cs="Courier New"/>
+                <w:color w:val="000000"/>
+                <w:sz w:val="18"/>
+                <w:szCs w:val="18"/>
+              </w:rPr>
+              <w:t xml:space="preserve"> " S2__OPER_AUX_ECMWFD_PDMC_20190216T120000_V20190217T090000_20190217T210000", </w:t>
             </w:r>
           </w:p>
           <w:p>
@@ -17296,6 +18289,7 @@
               <w:t>NotificationDate</w:t>
             </w:r>
             <w:proofErr w:type="spellEnd"/>
+            <w:proofErr w:type="gramStart"/>
             <w:r>
               <w:rPr>
                 <w:rFonts w:ascii="Courier New" w:hAnsi="Courier New" w:cs="Courier New"/>
@@ -17303,7 +18297,17 @@
                 <w:sz w:val="18"/>
                 <w:szCs w:val="18"/>
               </w:rPr>
-              <w:t xml:space="preserve">”: ”2019-02-16T12:18:09.000Z”, </w:t>
+              <w:t>”:</w:t>
+            </w:r>
+            <w:proofErr w:type="gramEnd"/>
+            <w:r>
+              <w:rPr>
+                <w:rFonts w:ascii="Courier New" w:hAnsi="Courier New" w:cs="Courier New"/>
+                <w:color w:val="000000"/>
+                <w:sz w:val="18"/>
+                <w:szCs w:val="18"/>
+              </w:rPr>
+              <w:t xml:space="preserve"> ”2019-02-16T12:18:09.000Z”, </w:t>
             </w:r>
           </w:p>
           <w:p>
@@ -17804,7 +18808,21 @@
         <w:rPr>
           <w:lang w:val="en-GB" w:eastAsia="en-US"/>
         </w:rPr>
-        <w:t xml:space="preserve">All the user should be registered </w:t>
+        <w:t xml:space="preserve">All the </w:t>
+      </w:r>
+      <w:proofErr w:type="gramStart"/>
+      <w:r>
+        <w:rPr>
+          <w:lang w:val="en-GB" w:eastAsia="en-US"/>
+        </w:rPr>
+        <w:t>user</w:t>
+      </w:r>
+      <w:proofErr w:type="gramEnd"/>
+      <w:r>
+        <w:rPr>
+          <w:lang w:val="en-GB" w:eastAsia="en-US"/>
+        </w:rPr>
+        <w:t xml:space="preserve"> should be registered </w:t>
       </w:r>
       <w:r>
         <w:rPr>
@@ -18099,7 +19117,23 @@
           <w:lang w:val="en-GB" w:eastAsia="en-US"/>
         </w:rPr>
         <w:lastRenderedPageBreak/>
-        <w:t>Appendix A : ODATA metadata</w:t>
+        <w:t xml:space="preserve">Appendix </w:t>
+      </w:r>
+      <w:proofErr w:type="gramStart"/>
+      <w:r>
+        <w:rPr>
+          <w:u w:color="8DB3E2"/>
+          <w:lang w:val="en-GB" w:eastAsia="en-US"/>
+        </w:rPr>
+        <w:t>A :</w:t>
+      </w:r>
+      <w:proofErr w:type="gramEnd"/>
+      <w:r>
+        <w:rPr>
+          <w:u w:color="8DB3E2"/>
+          <w:lang w:val="en-GB" w:eastAsia="en-US"/>
+        </w:rPr>
+        <w:t xml:space="preserve"> ODATA metadata</w:t>
       </w:r>
       <w:bookmarkStart w:id="53" w:name="_Toc282791667"/>
       <w:bookmarkStart w:id="54" w:name="_Toc282767199"/>
@@ -18168,6 +19202,7 @@
               <w:t>&lt;</w:t>
             </w:r>
             <w:proofErr w:type="spellStart"/>
+            <w:proofErr w:type="gramStart"/>
             <w:r>
               <w:rPr>
                 <w:rFonts w:ascii="Courier New" w:hAnsi="Courier New" w:cs="Courier New"/>
@@ -18178,6 +19213,7 @@
               <w:t>edmx:Edmx</w:t>
             </w:r>
             <w:proofErr w:type="spellEnd"/>
+            <w:proofErr w:type="gramEnd"/>
             <w:r>
               <w:rPr>
                 <w:rFonts w:ascii="Courier New" w:hAnsi="Courier New" w:cs="Courier New"/>
@@ -18270,6 +19306,7 @@
               <w:t>&lt;</w:t>
             </w:r>
             <w:proofErr w:type="spellStart"/>
+            <w:proofErr w:type="gramStart"/>
             <w:r>
               <w:rPr>
                 <w:rFonts w:ascii="Courier New" w:hAnsi="Courier New" w:cs="Courier New"/>
@@ -18280,6 +19317,7 @@
               <w:t>edmx:DataServices</w:t>
             </w:r>
             <w:proofErr w:type="spellEnd"/>
+            <w:proofErr w:type="gramEnd"/>
             <w:r>
               <w:rPr>
                 <w:rFonts w:ascii="Courier New" w:hAnsi="Courier New" w:cs="Courier New"/>
@@ -19246,9 +20284,20 @@
                 <w:lang w:val="en-GB" w:eastAsia="en-US"/>
               </w:rPr>
               <w:tab/>
-              <w:t>&lt;Property Name="Checksum" Type="Collection(</w:t>
+              <w:t>&lt;Property Name="Checksum" Type="</w:t>
+            </w:r>
+            <w:proofErr w:type="gramStart"/>
+            <w:r>
+              <w:rPr>
+                <w:rFonts w:ascii="Courier New" w:hAnsi="Courier New" w:cs="Courier New"/>
+                <w:sz w:val="16"/>
+                <w:szCs w:val="16"/>
+                <w:lang w:val="en-GB" w:eastAsia="en-US"/>
+              </w:rPr>
+              <w:t>Collection(</w:t>
             </w:r>
             <w:proofErr w:type="spellStart"/>
+            <w:proofErr w:type="gramEnd"/>
             <w:r>
               <w:rPr>
                 <w:rFonts w:ascii="Courier New" w:hAnsi="Courier New" w:cs="Courier New"/>
@@ -19424,9 +20473,20 @@
                 <w:szCs w:val="16"/>
                 <w:lang w:val="en-GB" w:eastAsia="en-US"/>
               </w:rPr>
-              <w:t>" Type="Collection(</w:t>
+              <w:t>" Type="</w:t>
+            </w:r>
+            <w:proofErr w:type="gramStart"/>
+            <w:r>
+              <w:rPr>
+                <w:rFonts w:ascii="Courier New" w:hAnsi="Courier New" w:cs="Courier New"/>
+                <w:sz w:val="16"/>
+                <w:szCs w:val="16"/>
+                <w:lang w:val="en-GB" w:eastAsia="en-US"/>
+              </w:rPr>
+              <w:t>Collection(</w:t>
             </w:r>
             <w:proofErr w:type="spellStart"/>
+            <w:proofErr w:type="gramEnd"/>
             <w:r>
               <w:rPr>
                 <w:rFonts w:ascii="Courier New" w:hAnsi="Courier New" w:cs="Courier New"/>
@@ -19513,9 +20573,20 @@
                 <w:szCs w:val="16"/>
                 <w:lang w:val="en-GB" w:eastAsia="en-US"/>
               </w:rPr>
-              <w:t>" Type="Collection(</w:t>
+              <w:t>" Type="</w:t>
+            </w:r>
+            <w:proofErr w:type="gramStart"/>
+            <w:r>
+              <w:rPr>
+                <w:rFonts w:ascii="Courier New" w:hAnsi="Courier New" w:cs="Courier New"/>
+                <w:sz w:val="16"/>
+                <w:szCs w:val="16"/>
+                <w:lang w:val="en-GB" w:eastAsia="en-US"/>
+              </w:rPr>
+              <w:t>Collection(</w:t>
             </w:r>
             <w:proofErr w:type="spellStart"/>
+            <w:proofErr w:type="gramEnd"/>
             <w:r>
               <w:rPr>
                 <w:rFonts w:ascii="Courier New" w:hAnsi="Courier New" w:cs="Courier New"/>
@@ -19602,9 +20673,20 @@
                 <w:szCs w:val="16"/>
                 <w:lang w:val="en-GB" w:eastAsia="en-US"/>
               </w:rPr>
-              <w:t>" Type="Collection(</w:t>
+              <w:t>" Type="</w:t>
+            </w:r>
+            <w:proofErr w:type="gramStart"/>
+            <w:r>
+              <w:rPr>
+                <w:rFonts w:ascii="Courier New" w:hAnsi="Courier New" w:cs="Courier New"/>
+                <w:sz w:val="16"/>
+                <w:szCs w:val="16"/>
+                <w:lang w:val="en-GB" w:eastAsia="en-US"/>
+              </w:rPr>
+              <w:t>Collection(</w:t>
             </w:r>
             <w:proofErr w:type="spellStart"/>
+            <w:proofErr w:type="gramEnd"/>
             <w:r>
               <w:rPr>
                 <w:rFonts w:ascii="Courier New" w:hAnsi="Courier New" w:cs="Courier New"/>
@@ -19691,9 +20773,20 @@
                 <w:szCs w:val="16"/>
                 <w:lang w:val="en-GB" w:eastAsia="en-US"/>
               </w:rPr>
-              <w:t>" Type="Collection(</w:t>
+              <w:t>" Type="</w:t>
+            </w:r>
+            <w:proofErr w:type="gramStart"/>
+            <w:r>
+              <w:rPr>
+                <w:rFonts w:ascii="Courier New" w:hAnsi="Courier New" w:cs="Courier New"/>
+                <w:sz w:val="16"/>
+                <w:szCs w:val="16"/>
+                <w:lang w:val="en-GB" w:eastAsia="en-US"/>
+              </w:rPr>
+              <w:t>Collection(</w:t>
             </w:r>
             <w:proofErr w:type="spellStart"/>
+            <w:proofErr w:type="gramEnd"/>
             <w:r>
               <w:rPr>
                 <w:rFonts w:ascii="Courier New" w:hAnsi="Courier New" w:cs="Courier New"/>
@@ -25147,6 +26240,7 @@
               <w:t>&lt;/</w:t>
             </w:r>
             <w:proofErr w:type="spellStart"/>
+            <w:proofErr w:type="gramStart"/>
             <w:r>
               <w:rPr>
                 <w:rFonts w:ascii="Courier New" w:hAnsi="Courier New" w:cs="Courier New"/>
@@ -25157,6 +26251,7 @@
               <w:t>edmx:DataServices</w:t>
             </w:r>
             <w:proofErr w:type="spellEnd"/>
+            <w:proofErr w:type="gramEnd"/>
             <w:r>
               <w:rPr>
                 <w:rFonts w:ascii="Courier New" w:hAnsi="Courier New" w:cs="Courier New"/>
@@ -25188,6 +26283,7 @@
               <w:t>&lt;/</w:t>
             </w:r>
             <w:proofErr w:type="spellStart"/>
+            <w:proofErr w:type="gramStart"/>
             <w:r>
               <w:rPr>
                 <w:rFonts w:ascii="Courier New" w:hAnsi="Courier New" w:cs="Courier New"/>
@@ -25198,6 +26294,7 @@
               <w:t>edmx:Edmx</w:t>
             </w:r>
             <w:proofErr w:type="spellEnd"/>
+            <w:proofErr w:type="gramEnd"/>
             <w:r>
               <w:rPr>
                 <w:rFonts w:ascii="Courier New" w:hAnsi="Courier New" w:cs="Courier New"/>
@@ -25235,6 +26332,7 @@
         <w:lastRenderedPageBreak/>
         <w:t xml:space="preserve">Appendix </w:t>
       </w:r>
+      <w:proofErr w:type="gramStart"/>
       <w:r>
         <w:rPr>
           <w:u w:color="8DB3E2"/>
@@ -25247,7 +26345,15 @@
           <w:u w:color="8DB3E2"/>
           <w:lang w:val="en-GB" w:eastAsia="en-US"/>
         </w:rPr>
-        <w:t xml:space="preserve"> : </w:t>
+        <w:t xml:space="preserve"> :</w:t>
+      </w:r>
+      <w:proofErr w:type="gramEnd"/>
+      <w:r>
+        <w:rPr>
+          <w:u w:color="8DB3E2"/>
+          <w:lang w:val="en-GB" w:eastAsia="en-US"/>
+        </w:rPr>
+        <w:t xml:space="preserve"> </w:t>
       </w:r>
       <w:proofErr w:type="spellStart"/>
       <w:r>
@@ -25433,6 +26539,7 @@
           <w:lang w:val="en-GB" w:eastAsia="en-US"/>
         </w:rPr>
       </w:pPr>
+      <w:proofErr w:type="gramStart"/>
       <w:r>
         <w:rPr>
           <w:rFonts w:asciiTheme="minorHAnsi" w:hAnsiTheme="minorHAnsi" w:cstheme="minorHAnsi"/>
@@ -25443,6 +26550,7 @@
         </w:rPr>
         <w:t>Where :</w:t>
       </w:r>
+      <w:proofErr w:type="gramEnd"/>
     </w:p>
     <w:p>
       <w:pPr>
@@ -25459,6 +26567,7 @@
           <w:lang w:val="en-GB" w:eastAsia="en-US"/>
         </w:rPr>
       </w:pPr>
+      <w:proofErr w:type="gramStart"/>
       <w:r>
         <w:rPr>
           <w:rFonts w:asciiTheme="minorHAnsi" w:hAnsiTheme="minorHAnsi" w:cstheme="minorHAnsi"/>
@@ -25467,7 +26576,18 @@
           <w:u w:color="8DB3E2"/>
           <w:lang w:val="en-GB" w:eastAsia="en-US"/>
         </w:rPr>
-        <w:t>USER : is the user login registered on the Oauth2 service</w:t>
+        <w:t>USER :</w:t>
+      </w:r>
+      <w:proofErr w:type="gramEnd"/>
+      <w:r>
+        <w:rPr>
+          <w:rFonts w:asciiTheme="minorHAnsi" w:hAnsiTheme="minorHAnsi" w:cstheme="minorHAnsi"/>
+          <w:sz w:val="22"/>
+          <w:szCs w:val="22"/>
+          <w:u w:color="8DB3E2"/>
+          <w:lang w:val="en-GB" w:eastAsia="en-US"/>
+        </w:rPr>
+        <w:t xml:space="preserve"> is the user login registered on the Oauth2 service</w:t>
       </w:r>
     </w:p>
     <w:p>
@@ -25485,6 +26605,7 @@
           <w:lang w:val="en-GB" w:eastAsia="en-US"/>
         </w:rPr>
       </w:pPr>
+      <w:proofErr w:type="gramStart"/>
       <w:r>
         <w:rPr>
           <w:rFonts w:asciiTheme="minorHAnsi" w:hAnsiTheme="minorHAnsi" w:cstheme="minorHAnsi"/>
@@ -25493,7 +26614,18 @@
           <w:u w:color="8DB3E2"/>
           <w:lang w:val="en-GB" w:eastAsia="en-US"/>
         </w:rPr>
-        <w:t>PASSWORD : is the user password of the user</w:t>
+        <w:t>PASSWORD :</w:t>
+      </w:r>
+      <w:proofErr w:type="gramEnd"/>
+      <w:r>
+        <w:rPr>
+          <w:rFonts w:asciiTheme="minorHAnsi" w:hAnsiTheme="minorHAnsi" w:cstheme="minorHAnsi"/>
+          <w:sz w:val="22"/>
+          <w:szCs w:val="22"/>
+          <w:u w:color="8DB3E2"/>
+          <w:lang w:val="en-GB" w:eastAsia="en-US"/>
+        </w:rPr>
+        <w:t xml:space="preserve"> is the user password of the user</w:t>
       </w:r>
     </w:p>
     <w:p>
@@ -25511,6 +26643,7 @@
           <w:lang w:val="en-GB" w:eastAsia="en-US"/>
         </w:rPr>
       </w:pPr>
+      <w:proofErr w:type="gramStart"/>
       <w:r>
         <w:rPr>
           <w:rFonts w:asciiTheme="minorHAnsi" w:hAnsiTheme="minorHAnsi" w:cstheme="minorHAnsi"/>
@@ -25519,7 +26652,18 @@
           <w:u w:color="8DB3E2"/>
           <w:lang w:val="en-GB" w:eastAsia="en-US"/>
         </w:rPr>
-        <w:t>MISSION : is the mission to request for (</w:t>
+        <w:t>MISSION :</w:t>
+      </w:r>
+      <w:proofErr w:type="gramEnd"/>
+      <w:r>
+        <w:rPr>
+          <w:rFonts w:asciiTheme="minorHAnsi" w:hAnsiTheme="minorHAnsi" w:cstheme="minorHAnsi"/>
+          <w:sz w:val="22"/>
+          <w:szCs w:val="22"/>
+          <w:u w:color="8DB3E2"/>
+          <w:lang w:val="en-GB" w:eastAsia="en-US"/>
+        </w:rPr>
+        <w:t xml:space="preserve"> is the mission to request for (</w:t>
       </w:r>
       <w:r>
         <w:rPr>
@@ -25546,6 +26690,7 @@
           <w:lang w:val="en-GB" w:eastAsia="en-US"/>
         </w:rPr>
       </w:pPr>
+      <w:proofErr w:type="gramStart"/>
       <w:r>
         <w:rPr>
           <w:rFonts w:asciiTheme="minorHAnsi" w:hAnsiTheme="minorHAnsi" w:cstheme="minorHAnsi"/>
@@ -25553,7 +26698,17 @@
           <w:szCs w:val="22"/>
           <w:lang w:val="en-GB" w:eastAsia="en-US"/>
         </w:rPr>
-        <w:t xml:space="preserve">START : is the </w:t>
+        <w:t>START :</w:t>
+      </w:r>
+      <w:proofErr w:type="gramEnd"/>
+      <w:r>
+        <w:rPr>
+          <w:rFonts w:asciiTheme="minorHAnsi" w:hAnsiTheme="minorHAnsi" w:cstheme="minorHAnsi"/>
+          <w:sz w:val="22"/>
+          <w:szCs w:val="22"/>
+          <w:lang w:val="en-GB" w:eastAsia="en-US"/>
+        </w:rPr>
+        <w:t xml:space="preserve"> is the </w:t>
       </w:r>
       <w:proofErr w:type="spellStart"/>
       <w:r>
@@ -25602,6 +26757,7 @@
           <w:lang w:val="en-GB" w:eastAsia="en-US"/>
         </w:rPr>
       </w:pPr>
+      <w:proofErr w:type="gramStart"/>
       <w:r>
         <w:rPr>
           <w:rFonts w:asciiTheme="minorHAnsi" w:hAnsiTheme="minorHAnsi" w:cstheme="minorHAnsi"/>
@@ -25609,7 +26765,17 @@
           <w:szCs w:val="22"/>
           <w:lang w:val="en-GB" w:eastAsia="en-US"/>
         </w:rPr>
-        <w:t xml:space="preserve">STOP : is the </w:t>
+        <w:t>STOP :</w:t>
+      </w:r>
+      <w:proofErr w:type="gramEnd"/>
+      <w:r>
+        <w:rPr>
+          <w:rFonts w:asciiTheme="minorHAnsi" w:hAnsiTheme="minorHAnsi" w:cstheme="minorHAnsi"/>
+          <w:sz w:val="22"/>
+          <w:szCs w:val="22"/>
+          <w:lang w:val="en-GB" w:eastAsia="en-US"/>
+        </w:rPr>
+        <w:t xml:space="preserve"> is the </w:t>
       </w:r>
       <w:proofErr w:type="spellStart"/>
       <w:r>
@@ -25658,6 +26824,7 @@
           <w:lang w:val="en-GB" w:eastAsia="en-US"/>
         </w:rPr>
       </w:pPr>
+      <w:proofErr w:type="gramStart"/>
       <w:r>
         <w:rPr>
           <w:rFonts w:asciiTheme="minorHAnsi" w:hAnsiTheme="minorHAnsi" w:cstheme="minorHAnsi"/>
@@ -25666,7 +26833,18 @@
           <w:u w:color="8DB3E2"/>
           <w:lang w:val="en-GB" w:eastAsia="en-US"/>
         </w:rPr>
-        <w:t>UNIT : is the satellite unit ( A or B ) [Optional]</w:t>
+        <w:t>UNIT :</w:t>
+      </w:r>
+      <w:proofErr w:type="gramEnd"/>
+      <w:r>
+        <w:rPr>
+          <w:rFonts w:asciiTheme="minorHAnsi" w:hAnsiTheme="minorHAnsi" w:cstheme="minorHAnsi"/>
+          <w:sz w:val="22"/>
+          <w:szCs w:val="22"/>
+          <w:u w:color="8DB3E2"/>
+          <w:lang w:val="en-GB" w:eastAsia="en-US"/>
+        </w:rPr>
+        <w:t xml:space="preserve"> is the satellite unit ( A or B ) [Optional]</w:t>
       </w:r>
     </w:p>
     <w:p>
@@ -25684,6 +26862,7 @@
           <w:lang w:val="en-GB" w:eastAsia="en-US"/>
         </w:rPr>
       </w:pPr>
+      <w:proofErr w:type="gramStart"/>
       <w:r>
         <w:rPr>
           <w:rFonts w:asciiTheme="minorHAnsi" w:hAnsiTheme="minorHAnsi" w:cstheme="minorHAnsi"/>
@@ -25692,7 +26871,18 @@
           <w:u w:color="8DB3E2"/>
           <w:lang w:val="en-GB" w:eastAsia="en-US"/>
         </w:rPr>
-        <w:t xml:space="preserve">CONTAINS : is an additional filter to match on the </w:t>
+        <w:t>CONTAINS :</w:t>
+      </w:r>
+      <w:proofErr w:type="gramEnd"/>
+      <w:r>
+        <w:rPr>
+          <w:rFonts w:asciiTheme="minorHAnsi" w:hAnsiTheme="minorHAnsi" w:cstheme="minorHAnsi"/>
+          <w:sz w:val="22"/>
+          <w:szCs w:val="22"/>
+          <w:u w:color="8DB3E2"/>
+          <w:lang w:val="en-GB" w:eastAsia="en-US"/>
+        </w:rPr>
+        <w:t xml:space="preserve"> is an additional filter to match on the </w:t>
       </w:r>
       <w:r>
         <w:rPr>
@@ -25730,6 +26920,7 @@
           <w:lang w:val="en-GB" w:eastAsia="en-US"/>
         </w:rPr>
       </w:pPr>
+      <w:proofErr w:type="gramStart"/>
       <w:r>
         <w:rPr>
           <w:rFonts w:asciiTheme="minorHAnsi" w:hAnsiTheme="minorHAnsi" w:cstheme="minorHAnsi"/>
@@ -25738,7 +26929,18 @@
           <w:u w:color="8DB3E2"/>
           <w:lang w:val="en-GB" w:eastAsia="en-US"/>
         </w:rPr>
-        <w:t>EXCLUDE : is an additional filter to exclude file names  [Optional]</w:t>
+        <w:t>EXCLUDE :</w:t>
+      </w:r>
+      <w:proofErr w:type="gramEnd"/>
+      <w:r>
+        <w:rPr>
+          <w:rFonts w:asciiTheme="minorHAnsi" w:hAnsiTheme="minorHAnsi" w:cstheme="minorHAnsi"/>
+          <w:sz w:val="22"/>
+          <w:szCs w:val="22"/>
+          <w:u w:color="8DB3E2"/>
+          <w:lang w:val="en-GB" w:eastAsia="en-US"/>
+        </w:rPr>
+        <w:t xml:space="preserve"> is an additional filter to exclude file names  [Optional]</w:t>
       </w:r>
     </w:p>
     <w:p>
@@ -25756,6 +26958,7 @@
           <w:lang w:val="en-GB" w:eastAsia="en-US"/>
         </w:rPr>
       </w:pPr>
+      <w:proofErr w:type="gramStart"/>
       <w:r>
         <w:rPr>
           <w:rFonts w:asciiTheme="minorHAnsi" w:hAnsiTheme="minorHAnsi" w:cstheme="minorHAnsi"/>
@@ -25764,7 +26967,18 @@
           <w:u w:color="8DB3E2"/>
           <w:lang w:val="en-GB" w:eastAsia="en-US"/>
         </w:rPr>
-        <w:t xml:space="preserve">DOWNLOAD : By default </w:t>
+        <w:t>DOWNLOAD :</w:t>
+      </w:r>
+      <w:proofErr w:type="gramEnd"/>
+      <w:r>
+        <w:rPr>
+          <w:rFonts w:asciiTheme="minorHAnsi" w:hAnsiTheme="minorHAnsi" w:cstheme="minorHAnsi"/>
+          <w:sz w:val="22"/>
+          <w:szCs w:val="22"/>
+          <w:u w:color="8DB3E2"/>
+          <w:lang w:val="en-GB" w:eastAsia="en-US"/>
+        </w:rPr>
+        <w:t xml:space="preserve"> By default </w:t>
       </w:r>
       <w:proofErr w:type="spellStart"/>
       <w:r>
@@ -25940,7 +27154,7 @@
 </file>
 
 <file path=word/endnotes.xml><?xml version="1.0" encoding="utf-8"?>
-<w:endnotes xmlns:wpc="http://schemas.microsoft.com/office/word/2010/wordprocessingCanvas" xmlns:cx="http://schemas.microsoft.com/office/drawing/2014/chartex" xmlns:cx1="http://schemas.microsoft.com/office/drawing/2015/9/8/chartex" xmlns:cx2="http://schemas.microsoft.com/office/drawing/2015/10/21/chartex" xmlns:cx3="http://schemas.microsoft.com/office/drawing/2016/5/9/chartex" xmlns:cx4="http://schemas.microsoft.com/office/drawing/2016/5/10/chartex" xmlns:cx5="http://schemas.microsoft.com/office/drawing/2016/5/11/chartex" xmlns:cx6="http://schemas.microsoft.com/office/drawing/2016/5/12/chartex" xmlns:cx7="http://schemas.microsoft.com/office/drawing/2016/5/13/chartex" xmlns:cx8="http://schemas.microsoft.com/office/drawing/2016/5/14/chartex" xmlns:mc="http://schemas.openxmlformats.org/markup-compatibility/2006" xmlns:aink="http://schemas.microsoft.com/office/drawing/2016/ink" xmlns:am3d="http://schemas.microsoft.com/office/drawing/2017/model3d" xmlns:o="urn:schemas-microsoft-com:office:office" xmlns:r="http://schemas.openxmlformats.org/officeDocument/2006/relationships" xmlns:m="http://schemas.openxmlformats.org/officeDocument/2006/math" xmlns:v="urn:schemas-microsoft-com:vml" xmlns:wp14="http://schemas.microsoft.com/office/word/2010/wordprocessingDrawing" xmlns:wp="http://schemas.openxmlformats.org/drawingml/2006/wordprocessingDrawing" xmlns:w10="urn:schemas-microsoft-com:office:word" xmlns:w="http://schemas.openxmlformats.org/wordprocessingml/2006/main" xmlns:w14="http://schemas.microsoft.com/office/word/2010/wordml" xmlns:w15="http://schemas.microsoft.com/office/word/2012/wordml" xmlns:w16cex="http://schemas.microsoft.com/office/word/2018/wordml/cex" xmlns:w16cid="http://schemas.microsoft.com/office/word/2016/wordml/cid" xmlns:w16="http://schemas.microsoft.com/office/word/2018/wordml" xmlns:w16se="http://schemas.microsoft.com/office/word/2015/wordml/symex" xmlns:wpg="http://schemas.microsoft.com/office/word/2010/wordprocessingGroup" xmlns:wpi="http://schemas.microsoft.com/office/word/2010/wordprocessingInk" xmlns:wne="http://schemas.microsoft.com/office/word/2006/wordml" xmlns:wps="http://schemas.microsoft.com/office/word/2010/wordprocessingShape" mc:Ignorable="w14 w15 w16se w16cid w16 w16cex wp14">
+<w:endnotes xmlns:wpc="http://schemas.microsoft.com/office/word/2010/wordprocessingCanvas" xmlns:cx="http://schemas.microsoft.com/office/drawing/2014/chartex" xmlns:cx1="http://schemas.microsoft.com/office/drawing/2015/9/8/chartex" xmlns:cx2="http://schemas.microsoft.com/office/drawing/2015/10/21/chartex" xmlns:cx3="http://schemas.microsoft.com/office/drawing/2016/5/9/chartex" xmlns:cx4="http://schemas.microsoft.com/office/drawing/2016/5/10/chartex" xmlns:cx5="http://schemas.microsoft.com/office/drawing/2016/5/11/chartex" xmlns:cx6="http://schemas.microsoft.com/office/drawing/2016/5/12/chartex" xmlns:cx7="http://schemas.microsoft.com/office/drawing/2016/5/13/chartex" xmlns:cx8="http://schemas.microsoft.com/office/drawing/2016/5/14/chartex" xmlns:mc="http://schemas.openxmlformats.org/markup-compatibility/2006" xmlns:aink="http://schemas.microsoft.com/office/drawing/2016/ink" xmlns:am3d="http://schemas.microsoft.com/office/drawing/2017/model3d" xmlns:o="urn:schemas-microsoft-com:office:office" xmlns:r="http://schemas.openxmlformats.org/officeDocument/2006/relationships" xmlns:m="http://schemas.openxmlformats.org/officeDocument/2006/math" xmlns:v="urn:schemas-microsoft-com:vml" xmlns:wp14="http://schemas.microsoft.com/office/word/2010/wordprocessingDrawing" xmlns:wp="http://schemas.openxmlformats.org/drawingml/2006/wordprocessingDrawing" xmlns:w10="urn:schemas-microsoft-com:office:word" xmlns:w="http://schemas.openxmlformats.org/wordprocessingml/2006/main" xmlns:w14="http://schemas.microsoft.com/office/word/2010/wordml" xmlns:w15="http://schemas.microsoft.com/office/word/2012/wordml" xmlns:w16cex="http://schemas.microsoft.com/office/word/2018/wordml/cex" xmlns:w16cid="http://schemas.microsoft.com/office/word/2016/wordml/cid" xmlns:w16="http://schemas.microsoft.com/office/word/2018/wordml" xmlns:w16sdtdh="http://schemas.microsoft.com/office/word/2020/wordml/sdtdatahash" xmlns:w16se="http://schemas.microsoft.com/office/word/2015/wordml/symex" xmlns:wpg="http://schemas.microsoft.com/office/word/2010/wordprocessingGroup" xmlns:wpi="http://schemas.microsoft.com/office/word/2010/wordprocessingInk" xmlns:wne="http://schemas.microsoft.com/office/word/2006/wordml" xmlns:wps="http://schemas.microsoft.com/office/word/2010/wordprocessingShape" mc:Ignorable="w14 w15 w16se w16cid w16 w16cex w16sdtdh wp14">
   <w:endnote w:type="separator" w:id="-1">
     <w:p>
       <w:pPr>
@@ -25965,7 +27179,7 @@
 </file>
 
 <file path=word/footer1.xml><?xml version="1.0" encoding="utf-8"?>
-<w:ftr xmlns:wpc="http://schemas.microsoft.com/office/word/2010/wordprocessingCanvas" xmlns:cx="http://schemas.microsoft.com/office/drawing/2014/chartex" xmlns:cx1="http://schemas.microsoft.com/office/drawing/2015/9/8/chartex" xmlns:cx2="http://schemas.microsoft.com/office/drawing/2015/10/21/chartex" xmlns:cx3="http://schemas.microsoft.com/office/drawing/2016/5/9/chartex" xmlns:cx4="http://schemas.microsoft.com/office/drawing/2016/5/10/chartex" xmlns:cx5="http://schemas.microsoft.com/office/drawing/2016/5/11/chartex" xmlns:cx6="http://schemas.microsoft.com/office/drawing/2016/5/12/chartex" xmlns:cx7="http://schemas.microsoft.com/office/drawing/2016/5/13/chartex" xmlns:cx8="http://schemas.microsoft.com/office/drawing/2016/5/14/chartex" xmlns:mc="http://schemas.openxmlformats.org/markup-compatibility/2006" xmlns:aink="http://schemas.microsoft.com/office/drawing/2016/ink" xmlns:am3d="http://schemas.microsoft.com/office/drawing/2017/model3d" xmlns:o="urn:schemas-microsoft-com:office:office" xmlns:r="http://schemas.openxmlformats.org/officeDocument/2006/relationships" xmlns:m="http://schemas.openxmlformats.org/officeDocument/2006/math" xmlns:v="urn:schemas-microsoft-com:vml" xmlns:wp14="http://schemas.microsoft.com/office/word/2010/wordprocessingDrawing" xmlns:wp="http://schemas.openxmlformats.org/drawingml/2006/wordprocessingDrawing" xmlns:w10="urn:schemas-microsoft-com:office:word" xmlns:w="http://schemas.openxmlformats.org/wordprocessingml/2006/main" xmlns:w14="http://schemas.microsoft.com/office/word/2010/wordml" xmlns:w15="http://schemas.microsoft.com/office/word/2012/wordml" xmlns:w16cex="http://schemas.microsoft.com/office/word/2018/wordml/cex" xmlns:w16cid="http://schemas.microsoft.com/office/word/2016/wordml/cid" xmlns:w16="http://schemas.microsoft.com/office/word/2018/wordml" xmlns:w16se="http://schemas.microsoft.com/office/word/2015/wordml/symex" xmlns:wpg="http://schemas.microsoft.com/office/word/2010/wordprocessingGroup" xmlns:wpi="http://schemas.microsoft.com/office/word/2010/wordprocessingInk" xmlns:wne="http://schemas.microsoft.com/office/word/2006/wordml" xmlns:wps="http://schemas.microsoft.com/office/word/2010/wordprocessingShape" mc:Ignorable="w14 w15 w16se w16cid w16 w16cex wp14">
+<w:ftr xmlns:wpc="http://schemas.microsoft.com/office/word/2010/wordprocessingCanvas" xmlns:cx="http://schemas.microsoft.com/office/drawing/2014/chartex" xmlns:cx1="http://schemas.microsoft.com/office/drawing/2015/9/8/chartex" xmlns:cx2="http://schemas.microsoft.com/office/drawing/2015/10/21/chartex" xmlns:cx3="http://schemas.microsoft.com/office/drawing/2016/5/9/chartex" xmlns:cx4="http://schemas.microsoft.com/office/drawing/2016/5/10/chartex" xmlns:cx5="http://schemas.microsoft.com/office/drawing/2016/5/11/chartex" xmlns:cx6="http://schemas.microsoft.com/office/drawing/2016/5/12/chartex" xmlns:cx7="http://schemas.microsoft.com/office/drawing/2016/5/13/chartex" xmlns:cx8="http://schemas.microsoft.com/office/drawing/2016/5/14/chartex" xmlns:mc="http://schemas.openxmlformats.org/markup-compatibility/2006" xmlns:aink="http://schemas.microsoft.com/office/drawing/2016/ink" xmlns:am3d="http://schemas.microsoft.com/office/drawing/2017/model3d" xmlns:o="urn:schemas-microsoft-com:office:office" xmlns:r="http://schemas.openxmlformats.org/officeDocument/2006/relationships" xmlns:m="http://schemas.openxmlformats.org/officeDocument/2006/math" xmlns:v="urn:schemas-microsoft-com:vml" xmlns:wp14="http://schemas.microsoft.com/office/word/2010/wordprocessingDrawing" xmlns:wp="http://schemas.openxmlformats.org/drawingml/2006/wordprocessingDrawing" xmlns:w10="urn:schemas-microsoft-com:office:word" xmlns:w="http://schemas.openxmlformats.org/wordprocessingml/2006/main" xmlns:w14="http://schemas.microsoft.com/office/word/2010/wordml" xmlns:w15="http://schemas.microsoft.com/office/word/2012/wordml" xmlns:w16cex="http://schemas.microsoft.com/office/word/2018/wordml/cex" xmlns:w16cid="http://schemas.microsoft.com/office/word/2016/wordml/cid" xmlns:w16="http://schemas.microsoft.com/office/word/2018/wordml" xmlns:w16sdtdh="http://schemas.microsoft.com/office/word/2020/wordml/sdtdatahash" xmlns:w16se="http://schemas.microsoft.com/office/word/2015/wordml/symex" xmlns:wpg="http://schemas.microsoft.com/office/word/2010/wordprocessingGroup" xmlns:wpi="http://schemas.microsoft.com/office/word/2010/wordprocessingInk" xmlns:wne="http://schemas.microsoft.com/office/word/2006/wordml" xmlns:wps="http://schemas.microsoft.com/office/word/2010/wordprocessingShape" mc:Ignorable="w14 w15 w16se w16cid w16 w16cex w16sdtdh wp14">
   <w:sdt>
     <w:sdtPr>
       <w:id w:val="-1995092847"/>
@@ -26018,7 +27232,7 @@
 </file>
 
 <file path=word/footer2.xml><?xml version="1.0" encoding="utf-8"?>
-<w:ftr xmlns:wpc="http://schemas.microsoft.com/office/word/2010/wordprocessingCanvas" xmlns:cx="http://schemas.microsoft.com/office/drawing/2014/chartex" xmlns:cx1="http://schemas.microsoft.com/office/drawing/2015/9/8/chartex" xmlns:cx2="http://schemas.microsoft.com/office/drawing/2015/10/21/chartex" xmlns:cx3="http://schemas.microsoft.com/office/drawing/2016/5/9/chartex" xmlns:cx4="http://schemas.microsoft.com/office/drawing/2016/5/10/chartex" xmlns:cx5="http://schemas.microsoft.com/office/drawing/2016/5/11/chartex" xmlns:cx6="http://schemas.microsoft.com/office/drawing/2016/5/12/chartex" xmlns:cx7="http://schemas.microsoft.com/office/drawing/2016/5/13/chartex" xmlns:cx8="http://schemas.microsoft.com/office/drawing/2016/5/14/chartex" xmlns:mc="http://schemas.openxmlformats.org/markup-compatibility/2006" xmlns:aink="http://schemas.microsoft.com/office/drawing/2016/ink" xmlns:am3d="http://schemas.microsoft.com/office/drawing/2017/model3d" xmlns:o="urn:schemas-microsoft-com:office:office" xmlns:r="http://schemas.openxmlformats.org/officeDocument/2006/relationships" xmlns:m="http://schemas.openxmlformats.org/officeDocument/2006/math" xmlns:v="urn:schemas-microsoft-com:vml" xmlns:wp14="http://schemas.microsoft.com/office/word/2010/wordprocessingDrawing" xmlns:wp="http://schemas.openxmlformats.org/drawingml/2006/wordprocessingDrawing" xmlns:w10="urn:schemas-microsoft-com:office:word" xmlns:w="http://schemas.openxmlformats.org/wordprocessingml/2006/main" xmlns:w14="http://schemas.microsoft.com/office/word/2010/wordml" xmlns:w15="http://schemas.microsoft.com/office/word/2012/wordml" xmlns:w16cex="http://schemas.microsoft.com/office/word/2018/wordml/cex" xmlns:w16cid="http://schemas.microsoft.com/office/word/2016/wordml/cid" xmlns:w16="http://schemas.microsoft.com/office/word/2018/wordml" xmlns:w16se="http://schemas.microsoft.com/office/word/2015/wordml/symex" xmlns:wpg="http://schemas.microsoft.com/office/word/2010/wordprocessingGroup" xmlns:wpi="http://schemas.microsoft.com/office/word/2010/wordprocessingInk" xmlns:wne="http://schemas.microsoft.com/office/word/2006/wordml" xmlns:wps="http://schemas.microsoft.com/office/word/2010/wordprocessingShape" mc:Ignorable="w14 w15 w16se w16cid w16 w16cex wp14">
+<w:ftr xmlns:wpc="http://schemas.microsoft.com/office/word/2010/wordprocessingCanvas" xmlns:cx="http://schemas.microsoft.com/office/drawing/2014/chartex" xmlns:cx1="http://schemas.microsoft.com/office/drawing/2015/9/8/chartex" xmlns:cx2="http://schemas.microsoft.com/office/drawing/2015/10/21/chartex" xmlns:cx3="http://schemas.microsoft.com/office/drawing/2016/5/9/chartex" xmlns:cx4="http://schemas.microsoft.com/office/drawing/2016/5/10/chartex" xmlns:cx5="http://schemas.microsoft.com/office/drawing/2016/5/11/chartex" xmlns:cx6="http://schemas.microsoft.com/office/drawing/2016/5/12/chartex" xmlns:cx7="http://schemas.microsoft.com/office/drawing/2016/5/13/chartex" xmlns:cx8="http://schemas.microsoft.com/office/drawing/2016/5/14/chartex" xmlns:mc="http://schemas.openxmlformats.org/markup-compatibility/2006" xmlns:aink="http://schemas.microsoft.com/office/drawing/2016/ink" xmlns:am3d="http://schemas.microsoft.com/office/drawing/2017/model3d" xmlns:o="urn:schemas-microsoft-com:office:office" xmlns:r="http://schemas.openxmlformats.org/officeDocument/2006/relationships" xmlns:m="http://schemas.openxmlformats.org/officeDocument/2006/math" xmlns:v="urn:schemas-microsoft-com:vml" xmlns:wp14="http://schemas.microsoft.com/office/word/2010/wordprocessingDrawing" xmlns:wp="http://schemas.openxmlformats.org/drawingml/2006/wordprocessingDrawing" xmlns:w10="urn:schemas-microsoft-com:office:word" xmlns:w="http://schemas.openxmlformats.org/wordprocessingml/2006/main" xmlns:w14="http://schemas.microsoft.com/office/word/2010/wordml" xmlns:w15="http://schemas.microsoft.com/office/word/2012/wordml" xmlns:w16cex="http://schemas.microsoft.com/office/word/2018/wordml/cex" xmlns:w16cid="http://schemas.microsoft.com/office/word/2016/wordml/cid" xmlns:w16="http://schemas.microsoft.com/office/word/2018/wordml" xmlns:w16sdtdh="http://schemas.microsoft.com/office/word/2020/wordml/sdtdatahash" xmlns:w16se="http://schemas.microsoft.com/office/word/2015/wordml/symex" xmlns:wpg="http://schemas.microsoft.com/office/word/2010/wordprocessingGroup" xmlns:wpi="http://schemas.microsoft.com/office/word/2010/wordprocessingInk" xmlns:wne="http://schemas.microsoft.com/office/word/2006/wordml" xmlns:wps="http://schemas.microsoft.com/office/word/2010/wordprocessingShape" mc:Ignorable="w14 w15 w16se w16cid w16 w16cex w16sdtdh wp14">
   <w:tbl>
     <w:tblPr>
       <w:tblW w:w="11057" w:type="dxa"/>
@@ -26500,7 +27714,7 @@
 </file>
 
 <file path=word/footnotes.xml><?xml version="1.0" encoding="utf-8"?>
-<w:footnotes xmlns:wpc="http://schemas.microsoft.com/office/word/2010/wordprocessingCanvas" xmlns:cx="http://schemas.microsoft.com/office/drawing/2014/chartex" xmlns:cx1="http://schemas.microsoft.com/office/drawing/2015/9/8/chartex" xmlns:cx2="http://schemas.microsoft.com/office/drawing/2015/10/21/chartex" xmlns:cx3="http://schemas.microsoft.com/office/drawing/2016/5/9/chartex" xmlns:cx4="http://schemas.microsoft.com/office/drawing/2016/5/10/chartex" xmlns:cx5="http://schemas.microsoft.com/office/drawing/2016/5/11/chartex" xmlns:cx6="http://schemas.microsoft.com/office/drawing/2016/5/12/chartex" xmlns:cx7="http://schemas.microsoft.com/office/drawing/2016/5/13/chartex" xmlns:cx8="http://schemas.microsoft.com/office/drawing/2016/5/14/chartex" xmlns:mc="http://schemas.openxmlformats.org/markup-compatibility/2006" xmlns:aink="http://schemas.microsoft.com/office/drawing/2016/ink" xmlns:am3d="http://schemas.microsoft.com/office/drawing/2017/model3d" xmlns:o="urn:schemas-microsoft-com:office:office" xmlns:r="http://schemas.openxmlformats.org/officeDocument/2006/relationships" xmlns:m="http://schemas.openxmlformats.org/officeDocument/2006/math" xmlns:v="urn:schemas-microsoft-com:vml" xmlns:wp14="http://schemas.microsoft.com/office/word/2010/wordprocessingDrawing" xmlns:wp="http://schemas.openxmlformats.org/drawingml/2006/wordprocessingDrawing" xmlns:w10="urn:schemas-microsoft-com:office:word" xmlns:w="http://schemas.openxmlformats.org/wordprocessingml/2006/main" xmlns:w14="http://schemas.microsoft.com/office/word/2010/wordml" xmlns:w15="http://schemas.microsoft.com/office/word/2012/wordml" xmlns:w16cex="http://schemas.microsoft.com/office/word/2018/wordml/cex" xmlns:w16cid="http://schemas.microsoft.com/office/word/2016/wordml/cid" xmlns:w16="http://schemas.microsoft.com/office/word/2018/wordml" xmlns:w16se="http://schemas.microsoft.com/office/word/2015/wordml/symex" xmlns:wpg="http://schemas.microsoft.com/office/word/2010/wordprocessingGroup" xmlns:wpi="http://schemas.microsoft.com/office/word/2010/wordprocessingInk" xmlns:wne="http://schemas.microsoft.com/office/word/2006/wordml" xmlns:wps="http://schemas.microsoft.com/office/word/2010/wordprocessingShape" mc:Ignorable="w14 w15 w16se w16cid w16 w16cex wp14">
+<w:footnotes xmlns:wpc="http://schemas.microsoft.com/office/word/2010/wordprocessingCanvas" xmlns:cx="http://schemas.microsoft.com/office/drawing/2014/chartex" xmlns:cx1="http://schemas.microsoft.com/office/drawing/2015/9/8/chartex" xmlns:cx2="http://schemas.microsoft.com/office/drawing/2015/10/21/chartex" xmlns:cx3="http://schemas.microsoft.com/office/drawing/2016/5/9/chartex" xmlns:cx4="http://schemas.microsoft.com/office/drawing/2016/5/10/chartex" xmlns:cx5="http://schemas.microsoft.com/office/drawing/2016/5/11/chartex" xmlns:cx6="http://schemas.microsoft.com/office/drawing/2016/5/12/chartex" xmlns:cx7="http://schemas.microsoft.com/office/drawing/2016/5/13/chartex" xmlns:cx8="http://schemas.microsoft.com/office/drawing/2016/5/14/chartex" xmlns:mc="http://schemas.openxmlformats.org/markup-compatibility/2006" xmlns:aink="http://schemas.microsoft.com/office/drawing/2016/ink" xmlns:am3d="http://schemas.microsoft.com/office/drawing/2017/model3d" xmlns:o="urn:schemas-microsoft-com:office:office" xmlns:r="http://schemas.openxmlformats.org/officeDocument/2006/relationships" xmlns:m="http://schemas.openxmlformats.org/officeDocument/2006/math" xmlns:v="urn:schemas-microsoft-com:vml" xmlns:wp14="http://schemas.microsoft.com/office/word/2010/wordprocessingDrawing" xmlns:wp="http://schemas.openxmlformats.org/drawingml/2006/wordprocessingDrawing" xmlns:w10="urn:schemas-microsoft-com:office:word" xmlns:w="http://schemas.openxmlformats.org/wordprocessingml/2006/main" xmlns:w14="http://schemas.microsoft.com/office/word/2010/wordml" xmlns:w15="http://schemas.microsoft.com/office/word/2012/wordml" xmlns:w16cex="http://schemas.microsoft.com/office/word/2018/wordml/cex" xmlns:w16cid="http://schemas.microsoft.com/office/word/2016/wordml/cid" xmlns:w16="http://schemas.microsoft.com/office/word/2018/wordml" xmlns:w16sdtdh="http://schemas.microsoft.com/office/word/2020/wordml/sdtdatahash" xmlns:w16se="http://schemas.microsoft.com/office/word/2015/wordml/symex" xmlns:wpg="http://schemas.microsoft.com/office/word/2010/wordprocessingGroup" xmlns:wpi="http://schemas.microsoft.com/office/word/2010/wordprocessingInk" xmlns:wne="http://schemas.microsoft.com/office/word/2006/wordml" xmlns:wps="http://schemas.microsoft.com/office/word/2010/wordprocessingShape" mc:Ignorable="w14 w15 w16se w16cid w16 w16cex w16sdtdh wp14">
   <w:footnote w:type="separator" w:id="-1">
     <w:p>
       <w:pPr>
@@ -26525,7 +27739,7 @@
 </file>
 
 <file path=word/header1.xml><?xml version="1.0" encoding="utf-8"?>
-<w:hdr xmlns:wpc="http://schemas.microsoft.com/office/word/2010/wordprocessingCanvas" xmlns:cx="http://schemas.microsoft.com/office/drawing/2014/chartex" xmlns:cx1="http://schemas.microsoft.com/office/drawing/2015/9/8/chartex" xmlns:cx2="http://schemas.microsoft.com/office/drawing/2015/10/21/chartex" xmlns:cx3="http://schemas.microsoft.com/office/drawing/2016/5/9/chartex" xmlns:cx4="http://schemas.microsoft.com/office/drawing/2016/5/10/chartex" xmlns:cx5="http://schemas.microsoft.com/office/drawing/2016/5/11/chartex" xmlns:cx6="http://schemas.microsoft.com/office/drawing/2016/5/12/chartex" xmlns:cx7="http://schemas.microsoft.com/office/drawing/2016/5/13/chartex" xmlns:cx8="http://schemas.microsoft.com/office/drawing/2016/5/14/chartex" xmlns:mc="http://schemas.openxmlformats.org/markup-compatibility/2006" xmlns:aink="http://schemas.microsoft.com/office/drawing/2016/ink" xmlns:am3d="http://schemas.microsoft.com/office/drawing/2017/model3d" xmlns:o="urn:schemas-microsoft-com:office:office" xmlns:r="http://schemas.openxmlformats.org/officeDocument/2006/relationships" xmlns:m="http://schemas.openxmlformats.org/officeDocument/2006/math" xmlns:v="urn:schemas-microsoft-com:vml" xmlns:wp14="http://schemas.microsoft.com/office/word/2010/wordprocessingDrawing" xmlns:wp="http://schemas.openxmlformats.org/drawingml/2006/wordprocessingDrawing" xmlns:w10="urn:schemas-microsoft-com:office:word" xmlns:w="http://schemas.openxmlformats.org/wordprocessingml/2006/main" xmlns:w14="http://schemas.microsoft.com/office/word/2010/wordml" xmlns:w15="http://schemas.microsoft.com/office/word/2012/wordml" xmlns:w16cex="http://schemas.microsoft.com/office/word/2018/wordml/cex" xmlns:w16cid="http://schemas.microsoft.com/office/word/2016/wordml/cid" xmlns:w16="http://schemas.microsoft.com/office/word/2018/wordml" xmlns:w16se="http://schemas.microsoft.com/office/word/2015/wordml/symex" xmlns:wpg="http://schemas.microsoft.com/office/word/2010/wordprocessingGroup" xmlns:wpi="http://schemas.microsoft.com/office/word/2010/wordprocessingInk" xmlns:wne="http://schemas.microsoft.com/office/word/2006/wordml" xmlns:wps="http://schemas.microsoft.com/office/word/2010/wordprocessingShape" mc:Ignorable="w14 w15 w16se w16cid w16 w16cex wp14">
+<w:hdr xmlns:wpc="http://schemas.microsoft.com/office/word/2010/wordprocessingCanvas" xmlns:cx="http://schemas.microsoft.com/office/drawing/2014/chartex" xmlns:cx1="http://schemas.microsoft.com/office/drawing/2015/9/8/chartex" xmlns:cx2="http://schemas.microsoft.com/office/drawing/2015/10/21/chartex" xmlns:cx3="http://schemas.microsoft.com/office/drawing/2016/5/9/chartex" xmlns:cx4="http://schemas.microsoft.com/office/drawing/2016/5/10/chartex" xmlns:cx5="http://schemas.microsoft.com/office/drawing/2016/5/11/chartex" xmlns:cx6="http://schemas.microsoft.com/office/drawing/2016/5/12/chartex" xmlns:cx7="http://schemas.microsoft.com/office/drawing/2016/5/13/chartex" xmlns:cx8="http://schemas.microsoft.com/office/drawing/2016/5/14/chartex" xmlns:mc="http://schemas.openxmlformats.org/markup-compatibility/2006" xmlns:aink="http://schemas.microsoft.com/office/drawing/2016/ink" xmlns:am3d="http://schemas.microsoft.com/office/drawing/2017/model3d" xmlns:o="urn:schemas-microsoft-com:office:office" xmlns:r="http://schemas.openxmlformats.org/officeDocument/2006/relationships" xmlns:m="http://schemas.openxmlformats.org/officeDocument/2006/math" xmlns:v="urn:schemas-microsoft-com:vml" xmlns:wp14="http://schemas.microsoft.com/office/word/2010/wordprocessingDrawing" xmlns:wp="http://schemas.openxmlformats.org/drawingml/2006/wordprocessingDrawing" xmlns:w10="urn:schemas-microsoft-com:office:word" xmlns:w="http://schemas.openxmlformats.org/wordprocessingml/2006/main" xmlns:w14="http://schemas.microsoft.com/office/word/2010/wordml" xmlns:w15="http://schemas.microsoft.com/office/word/2012/wordml" xmlns:w16cex="http://schemas.microsoft.com/office/word/2018/wordml/cex" xmlns:w16cid="http://schemas.microsoft.com/office/word/2016/wordml/cid" xmlns:w16="http://schemas.microsoft.com/office/word/2018/wordml" xmlns:w16sdtdh="http://schemas.microsoft.com/office/word/2020/wordml/sdtdatahash" xmlns:w16se="http://schemas.microsoft.com/office/word/2015/wordml/symex" xmlns:wpg="http://schemas.microsoft.com/office/word/2010/wordprocessingGroup" xmlns:wpi="http://schemas.microsoft.com/office/word/2010/wordprocessingInk" xmlns:wne="http://schemas.microsoft.com/office/word/2006/wordml" xmlns:wps="http://schemas.microsoft.com/office/word/2010/wordprocessingShape" mc:Ignorable="w14 w15 w16se w16cid w16 w16cex w16sdtdh wp14">
   <w:p>
     <w:pPr>
       <w:pStyle w:val="Header"/>
@@ -26594,7 +27808,7 @@
 </file>
 
 <file path=word/numbering.xml><?xml version="1.0" encoding="utf-8"?>
-<w:numbering xmlns:wpc="http://schemas.microsoft.com/office/word/2010/wordprocessingCanvas" xmlns:cx="http://schemas.microsoft.com/office/drawing/2014/chartex" xmlns:cx1="http://schemas.microsoft.com/office/drawing/2015/9/8/chartex" xmlns:cx2="http://schemas.microsoft.com/office/drawing/2015/10/21/chartex" xmlns:cx3="http://schemas.microsoft.com/office/drawing/2016/5/9/chartex" xmlns:cx4="http://schemas.microsoft.com/office/drawing/2016/5/10/chartex" xmlns:cx5="http://schemas.microsoft.com/office/drawing/2016/5/11/chartex" xmlns:cx6="http://schemas.microsoft.com/office/drawing/2016/5/12/chartex" xmlns:cx7="http://schemas.microsoft.com/office/drawing/2016/5/13/chartex" xmlns:cx8="http://schemas.microsoft.com/office/drawing/2016/5/14/chartex" xmlns:mc="http://schemas.openxmlformats.org/markup-compatibility/2006" xmlns:aink="http://schemas.microsoft.com/office/drawing/2016/ink" xmlns:am3d="http://schemas.microsoft.com/office/drawing/2017/model3d" xmlns:o="urn:schemas-microsoft-com:office:office" xmlns:r="http://schemas.openxmlformats.org/officeDocument/2006/relationships" xmlns:m="http://schemas.openxmlformats.org/officeDocument/2006/math" xmlns:v="urn:schemas-microsoft-com:vml" xmlns:wp14="http://schemas.microsoft.com/office/word/2010/wordprocessingDrawing" xmlns:wp="http://schemas.openxmlformats.org/drawingml/2006/wordprocessingDrawing" xmlns:w10="urn:schemas-microsoft-com:office:word" xmlns:w="http://schemas.openxmlformats.org/wordprocessingml/2006/main" xmlns:w14="http://schemas.microsoft.com/office/word/2010/wordml" xmlns:w15="http://schemas.microsoft.com/office/word/2012/wordml" xmlns:w16cex="http://schemas.microsoft.com/office/word/2018/wordml/cex" xmlns:w16cid="http://schemas.microsoft.com/office/word/2016/wordml/cid" xmlns:w16="http://schemas.microsoft.com/office/word/2018/wordml" xmlns:w16se="http://schemas.microsoft.com/office/word/2015/wordml/symex" xmlns:wpg="http://schemas.microsoft.com/office/word/2010/wordprocessingGroup" xmlns:wpi="http://schemas.microsoft.com/office/word/2010/wordprocessingInk" xmlns:wne="http://schemas.microsoft.com/office/word/2006/wordml" xmlns:wps="http://schemas.microsoft.com/office/word/2010/wordprocessingShape" mc:Ignorable="w14 w15 w16se w16cid w16 w16cex wp14">
+<w:numbering xmlns:wpc="http://schemas.microsoft.com/office/word/2010/wordprocessingCanvas" xmlns:cx="http://schemas.microsoft.com/office/drawing/2014/chartex" xmlns:cx1="http://schemas.microsoft.com/office/drawing/2015/9/8/chartex" xmlns:cx2="http://schemas.microsoft.com/office/drawing/2015/10/21/chartex" xmlns:cx3="http://schemas.microsoft.com/office/drawing/2016/5/9/chartex" xmlns:cx4="http://schemas.microsoft.com/office/drawing/2016/5/10/chartex" xmlns:cx5="http://schemas.microsoft.com/office/drawing/2016/5/11/chartex" xmlns:cx6="http://schemas.microsoft.com/office/drawing/2016/5/12/chartex" xmlns:cx7="http://schemas.microsoft.com/office/drawing/2016/5/13/chartex" xmlns:cx8="http://schemas.microsoft.com/office/drawing/2016/5/14/chartex" xmlns:mc="http://schemas.openxmlformats.org/markup-compatibility/2006" xmlns:aink="http://schemas.microsoft.com/office/drawing/2016/ink" xmlns:am3d="http://schemas.microsoft.com/office/drawing/2017/model3d" xmlns:o="urn:schemas-microsoft-com:office:office" xmlns:r="http://schemas.openxmlformats.org/officeDocument/2006/relationships" xmlns:m="http://schemas.openxmlformats.org/officeDocument/2006/math" xmlns:v="urn:schemas-microsoft-com:vml" xmlns:wp14="http://schemas.microsoft.com/office/word/2010/wordprocessingDrawing" xmlns:wp="http://schemas.openxmlformats.org/drawingml/2006/wordprocessingDrawing" xmlns:w10="urn:schemas-microsoft-com:office:word" xmlns:w="http://schemas.openxmlformats.org/wordprocessingml/2006/main" xmlns:w14="http://schemas.microsoft.com/office/word/2010/wordml" xmlns:w15="http://schemas.microsoft.com/office/word/2012/wordml" xmlns:w16cex="http://schemas.microsoft.com/office/word/2018/wordml/cex" xmlns:w16cid="http://schemas.microsoft.com/office/word/2016/wordml/cid" xmlns:w16="http://schemas.microsoft.com/office/word/2018/wordml" xmlns:w16sdtdh="http://schemas.microsoft.com/office/word/2020/wordml/sdtdatahash" xmlns:w16se="http://schemas.microsoft.com/office/word/2015/wordml/symex" xmlns:wpg="http://schemas.microsoft.com/office/word/2010/wordprocessingGroup" xmlns:wpi="http://schemas.microsoft.com/office/word/2010/wordprocessingInk" xmlns:wne="http://schemas.microsoft.com/office/word/2006/wordml" xmlns:wps="http://schemas.microsoft.com/office/word/2010/wordprocessingShape" mc:Ignorable="w14 w15 w16se w16cid w16 w16cex w16sdtdh wp14">
   <w:abstractNum w:abstractNumId="0" w15:restartNumberingAfterBreak="0">
     <w:nsid w:val="03BE523D"/>
     <w:multiLevelType w:val="hybridMultilevel"/>
@@ -29086,7 +30300,7 @@
 </file>
 
 <file path=word/styles.xml><?xml version="1.0" encoding="utf-8"?>
-<w:styles xmlns:mc="http://schemas.openxmlformats.org/markup-compatibility/2006" xmlns:r="http://schemas.openxmlformats.org/officeDocument/2006/relationships" xmlns:w="http://schemas.openxmlformats.org/wordprocessingml/2006/main" xmlns:w14="http://schemas.microsoft.com/office/word/2010/wordml" xmlns:w15="http://schemas.microsoft.com/office/word/2012/wordml" xmlns:w16cex="http://schemas.microsoft.com/office/word/2018/wordml/cex" xmlns:w16cid="http://schemas.microsoft.com/office/word/2016/wordml/cid" xmlns:w16="http://schemas.microsoft.com/office/word/2018/wordml" xmlns:w16se="http://schemas.microsoft.com/office/word/2015/wordml/symex" mc:Ignorable="w14 w15 w16se w16cid w16 w16cex">
+<w:styles xmlns:mc="http://schemas.openxmlformats.org/markup-compatibility/2006" xmlns:r="http://schemas.openxmlformats.org/officeDocument/2006/relationships" xmlns:w="http://schemas.openxmlformats.org/wordprocessingml/2006/main" xmlns:w14="http://schemas.microsoft.com/office/word/2010/wordml" xmlns:w15="http://schemas.microsoft.com/office/word/2012/wordml" xmlns:w16cex="http://schemas.microsoft.com/office/word/2018/wordml/cex" xmlns:w16cid="http://schemas.microsoft.com/office/word/2016/wordml/cid" xmlns:w16="http://schemas.microsoft.com/office/word/2018/wordml" xmlns:w16sdtdh="http://schemas.microsoft.com/office/word/2020/wordml/sdtdatahash" xmlns:w16se="http://schemas.microsoft.com/office/word/2015/wordml/symex" mc:Ignorable="w14 w15 w16se w16cid w16 w16cex w16sdtdh">
   <w:docDefaults>
     <w:rPrDefault>
       <w:rPr>

</xml_diff>

<commit_message>
fix(website): add new document
</commit_message>
<xml_diff>
--- a/website/data/docs/RRPP-API-0008-CS_Reprocessing_Auxiliary_Files_Interface.docx
+++ b/website/data/docs/RRPP-API-0008-CS_Reprocessing_Auxiliary_Files_Interface.docx
@@ -309,7 +309,7 @@
                                 <w:szCs w:val="28"/>
                                 <w:lang w:val="en-GB"/>
                               </w:rPr>
-                              <w:t>1.5</w:t>
+                              <w:t>1.6</w:t>
                             </w:r>
                             <w:r>
                               <w:rPr>
@@ -381,7 +381,7 @@
                                 <w:szCs w:val="28"/>
                                 <w:lang w:val="en-GB"/>
                               </w:rPr>
-                              <w:t>25/11/2021</w:t>
+                              <w:t>15/09/2022</w:t>
                             </w:r>
                             <w:r>
                               <w:rPr>
@@ -407,7 +407,7 @@
           </mc:Choice>
           <mc:Fallback>
             <w:pict>
-              <v:rect w14:anchorId="7008950E" id="Text Box 7" o:spid="_x0000_s1026" style="position:absolute;left:0;text-align:left;margin-left:-62.7pt;margin-top:5.35pt;width:599.3pt;height:304.55pt;z-index:251654656;visibility:visible;mso-wrap-style:square;mso-wrap-distance-left:9pt;mso-wrap-distance-top:0;mso-wrap-distance-right:8.95pt;mso-wrap-distance-bottom:0;mso-position-horizontal:absolute;mso-position-horizontal-relative:text;mso-position-vertical:absolute;mso-position-vertical-relative:text;v-text-anchor:top" o:gfxdata="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" fillcolor="#5096aa" stroked="f">
+              <v:rect w14:anchorId="7008950E" id="Text Box 7" o:spid="_x0000_s1026" style="position:absolute;left:0;text-align:left;margin-left:-62.7pt;margin-top:5.35pt;width:599.3pt;height:304.55pt;z-index:251654656;visibility:visible;mso-wrap-style:square;mso-wrap-distance-left:9pt;mso-wrap-distance-top:0;mso-wrap-distance-right:8.95pt;mso-wrap-distance-bottom:0;mso-position-horizontal:absolute;mso-position-horizontal-relative:text;mso-position-vertical:absolute;mso-position-vertical-relative:text;v-text-anchor:top" o:gfxdata="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" fillcolor="#5096aa" stroked="f">
                 <v:textbox>
                   <w:txbxContent>
                     <w:p>
@@ -588,7 +588,7 @@
                           <w:szCs w:val="28"/>
                           <w:lang w:val="en-GB"/>
                         </w:rPr>
-                        <w:t>1.5</w:t>
+                        <w:t>1.6</w:t>
                       </w:r>
                       <w:r>
                         <w:rPr>
@@ -660,7 +660,7 @@
                           <w:szCs w:val="28"/>
                           <w:lang w:val="en-GB"/>
                         </w:rPr>
-                        <w:t>25/11/2021</w:t>
+                        <w:t>15/09/2022</w:t>
                       </w:r>
                       <w:r>
                         <w:rPr>
@@ -1586,6 +1586,7 @@
             <w:tcW w:w="5070" w:type="dxa"/>
             <w:tcBorders>
               <w:top w:val="nil"/>
+              <w:bottom w:val="nil"/>
             </w:tcBorders>
           </w:tcPr>
           <w:p>
@@ -1606,6 +1607,100 @@
                 <w:lang w:val="en-GB"/>
               </w:rPr>
               <w:t>Improvements</w:t>
+            </w:r>
+          </w:p>
+        </w:tc>
+        <w:tc>
+          <w:tcPr>
+            <w:tcW w:w="2444" w:type="dxa"/>
+            <w:tcBorders>
+              <w:top w:val="nil"/>
+              <w:bottom w:val="nil"/>
+            </w:tcBorders>
+          </w:tcPr>
+          <w:p>
+            <w:pPr>
+              <w:spacing w:before="0" w:after="0"/>
+              <w:jc w:val="left"/>
+              <w:cnfStyle w:val="000000000000" w:firstRow="0" w:lastRow="0" w:firstColumn="0" w:lastColumn="0" w:oddVBand="0" w:evenVBand="0" w:oddHBand="0" w:evenHBand="0" w:firstRowFirstColumn="0" w:firstRowLastColumn="0" w:lastRowFirstColumn="0" w:lastRowLastColumn="0"/>
+              <w:rPr>
+                <w:rFonts w:asciiTheme="minorHAnsi" w:hAnsiTheme="minorHAnsi"/>
+                <w:szCs w:val="22"/>
+                <w:lang w:val="en-GB"/>
+              </w:rPr>
+            </w:pPr>
+            <w:r>
+              <w:rPr>
+                <w:rFonts w:asciiTheme="minorHAnsi" w:hAnsiTheme="minorHAnsi"/>
+                <w:color w:val="auto"/>
+                <w:szCs w:val="22"/>
+                <w:lang w:val="en-GB"/>
+              </w:rPr>
+              <w:t>1.5</w:t>
+            </w:r>
+          </w:p>
+        </w:tc>
+        <w:tc>
+          <w:tcPr>
+            <w:tcW w:w="2444" w:type="dxa"/>
+            <w:tcBorders>
+              <w:top w:val="nil"/>
+              <w:bottom w:val="nil"/>
+            </w:tcBorders>
+          </w:tcPr>
+          <w:p>
+            <w:pPr>
+              <w:spacing w:before="0" w:after="0"/>
+              <w:jc w:val="left"/>
+              <w:cnfStyle w:val="000000000000" w:firstRow="0" w:lastRow="0" w:firstColumn="0" w:lastColumn="0" w:oddVBand="0" w:evenVBand="0" w:oddHBand="0" w:evenHBand="0" w:firstRowFirstColumn="0" w:firstRowLastColumn="0" w:lastRowFirstColumn="0" w:lastRowLastColumn="0"/>
+              <w:rPr>
+                <w:rFonts w:asciiTheme="minorHAnsi" w:hAnsiTheme="minorHAnsi"/>
+                <w:szCs w:val="22"/>
+                <w:lang w:val="en-GB"/>
+              </w:rPr>
+            </w:pPr>
+            <w:r>
+              <w:rPr>
+                <w:rFonts w:asciiTheme="minorHAnsi" w:hAnsiTheme="minorHAnsi"/>
+                <w:color w:val="auto"/>
+                <w:szCs w:val="22"/>
+                <w:lang w:val="en-GB"/>
+              </w:rPr>
+              <w:t>25/11/2021</w:t>
+            </w:r>
+          </w:p>
+        </w:tc>
+      </w:tr>
+      <w:tr>
+        <w:trPr>
+          <w:cnfStyle w:val="000000100000" w:firstRow="0" w:lastRow="0" w:firstColumn="0" w:lastColumn="0" w:oddVBand="0" w:evenVBand="0" w:oddHBand="1" w:evenHBand="0" w:firstRowFirstColumn="0" w:firstRowLastColumn="0" w:lastRowFirstColumn="0" w:lastRowLastColumn="0"/>
+        </w:trPr>
+        <w:tc>
+          <w:tcPr>
+            <w:cnfStyle w:val="001000000000" w:firstRow="0" w:lastRow="0" w:firstColumn="1" w:lastColumn="0" w:oddVBand="0" w:evenVBand="0" w:oddHBand="0" w:evenHBand="0" w:firstRowFirstColumn="0" w:firstRowLastColumn="0" w:lastRowFirstColumn="0" w:lastRowLastColumn="0"/>
+            <w:tcW w:w="5070" w:type="dxa"/>
+            <w:tcBorders>
+              <w:top w:val="nil"/>
+            </w:tcBorders>
+          </w:tcPr>
+          <w:p>
+            <w:pPr>
+              <w:spacing w:before="0" w:after="0"/>
+              <w:jc w:val="left"/>
+              <w:rPr>
+                <w:rFonts w:asciiTheme="minorHAnsi" w:hAnsiTheme="minorHAnsi"/>
+                <w:szCs w:val="22"/>
+                <w:lang w:val="en-GB"/>
+              </w:rPr>
+            </w:pPr>
+            <w:r>
+              <w:rPr>
+                <w:rFonts w:asciiTheme="minorHAnsi" w:hAnsiTheme="minorHAnsi"/>
+                <w:color w:val="auto"/>
+                <w:szCs w:val="22"/>
+                <w:lang w:val="en-GB"/>
+              </w:rPr>
+              <w:t>Correction on parallel download limit</w:t>
             </w:r>
           </w:p>
         </w:tc>
@@ -1620,7 +1715,7 @@
             <w:pPr>
               <w:spacing w:before="0" w:after="0"/>
               <w:jc w:val="left"/>
-              <w:cnfStyle w:val="000000000000" w:firstRow="0" w:lastRow="0" w:firstColumn="0" w:lastColumn="0" w:oddVBand="0" w:evenVBand="0" w:oddHBand="0" w:evenHBand="0" w:firstRowFirstColumn="0" w:firstRowLastColumn="0" w:lastRowFirstColumn="0" w:lastRowLastColumn="0"/>
+              <w:cnfStyle w:val="000000100000" w:firstRow="0" w:lastRow="0" w:firstColumn="0" w:lastColumn="0" w:oddVBand="0" w:evenVBand="0" w:oddHBand="1" w:evenHBand="0" w:firstRowFirstColumn="0" w:firstRowLastColumn="0" w:lastRowFirstColumn="0" w:lastRowLastColumn="0"/>
               <w:rPr>
                 <w:rFonts w:asciiTheme="minorHAnsi" w:hAnsiTheme="minorHAnsi"/>
                 <w:szCs w:val="22"/>
@@ -1634,7 +1729,7 @@
                 <w:szCs w:val="22"/>
                 <w:lang w:val="en-GB"/>
               </w:rPr>
-              <w:t>1.5</w:t>
+              <w:t>1.6</w:t>
             </w:r>
           </w:p>
         </w:tc>
@@ -1649,7 +1744,7 @@
             <w:pPr>
               <w:spacing w:before="0" w:after="0"/>
               <w:jc w:val="left"/>
-              <w:cnfStyle w:val="000000000000" w:firstRow="0" w:lastRow="0" w:firstColumn="0" w:lastColumn="0" w:oddVBand="0" w:evenVBand="0" w:oddHBand="0" w:evenHBand="0" w:firstRowFirstColumn="0" w:firstRowLastColumn="0" w:lastRowFirstColumn="0" w:lastRowLastColumn="0"/>
+              <w:cnfStyle w:val="000000100000" w:firstRow="0" w:lastRow="0" w:firstColumn="0" w:lastColumn="0" w:oddVBand="0" w:evenVBand="0" w:oddHBand="1" w:evenHBand="0" w:firstRowFirstColumn="0" w:firstRowLastColumn="0" w:lastRowFirstColumn="0" w:lastRowLastColumn="0"/>
               <w:rPr>
                 <w:rFonts w:asciiTheme="minorHAnsi" w:hAnsiTheme="minorHAnsi"/>
                 <w:szCs w:val="22"/>
@@ -1663,12 +1758,62 @@
                 <w:szCs w:val="22"/>
                 <w:lang w:val="en-GB"/>
               </w:rPr>
-              <w:t>25/11/2021</w:t>
+              <w:t>15</w:t>
+            </w:r>
+            <w:r>
+              <w:rPr>
+                <w:rFonts w:asciiTheme="minorHAnsi" w:hAnsiTheme="minorHAnsi"/>
+                <w:color w:val="auto"/>
+                <w:szCs w:val="22"/>
+                <w:lang w:val="en-GB"/>
+              </w:rPr>
+              <w:t>/</w:t>
+            </w:r>
+            <w:r>
+              <w:rPr>
+                <w:rFonts w:asciiTheme="minorHAnsi" w:hAnsiTheme="minorHAnsi"/>
+                <w:color w:val="auto"/>
+                <w:szCs w:val="22"/>
+                <w:lang w:val="en-GB"/>
+              </w:rPr>
+              <w:t>09</w:t>
+            </w:r>
+            <w:r>
+              <w:rPr>
+                <w:rFonts w:asciiTheme="minorHAnsi" w:hAnsiTheme="minorHAnsi"/>
+                <w:color w:val="auto"/>
+                <w:szCs w:val="22"/>
+                <w:lang w:val="en-GB"/>
+              </w:rPr>
+              <w:t>/202</w:t>
+            </w:r>
+            <w:r>
+              <w:rPr>
+                <w:rFonts w:asciiTheme="minorHAnsi" w:hAnsiTheme="minorHAnsi"/>
+                <w:color w:val="auto"/>
+                <w:szCs w:val="22"/>
+                <w:lang w:val="en-GB"/>
+              </w:rPr>
+              <w:t>2</w:t>
             </w:r>
           </w:p>
         </w:tc>
       </w:tr>
     </w:tbl>
+    <w:p>
+      <w:pPr>
+        <w:spacing w:before="0" w:after="0"/>
+        <w:jc w:val="left"/>
+        <w:rPr>
+          <w:rFonts w:ascii="Tahoma" w:hAnsi="Tahoma"/>
+          <w:b/>
+          <w:color w:val="5096AA"/>
+          <w:sz w:val="28"/>
+          <w:szCs w:val="20"/>
+          <w:lang w:val="en-GB"/>
+        </w:rPr>
+      </w:pPr>
+    </w:p>
     <w:p>
       <w:pPr>
         <w:spacing w:before="0" w:after="0"/>
@@ -9127,7 +9272,15 @@
           <w:color w:val="E36C0A" w:themeColor="accent6" w:themeShade="BF"/>
           <w:lang w:val="en-GB" w:eastAsia="en-US"/>
         </w:rPr>
-        <w:t xml:space="preserve"> = 100</w:t>
+        <w:t xml:space="preserve"> = </w:t>
+      </w:r>
+      <w:r>
+        <w:rPr>
+          <w:i/>
+          <w:color w:val="E36C0A" w:themeColor="accent6" w:themeShade="BF"/>
+          <w:lang w:val="en-GB" w:eastAsia="en-US"/>
+        </w:rPr>
+        <w:t>5</w:t>
       </w:r>
     </w:p>
     <w:p>
@@ -15277,8 +15430,16 @@
         <w:rPr>
           <w:lang w:val="en-GB" w:eastAsia="en-US"/>
         </w:rPr>
-        <w:t>&gt;.json</w:t>
-      </w:r>
+        <w:t>&gt;.</w:t>
+      </w:r>
+      <w:proofErr w:type="spellStart"/>
+      <w:r>
+        <w:rPr>
+          <w:lang w:val="en-GB" w:eastAsia="en-US"/>
+        </w:rPr>
+        <w:t>json</w:t>
+      </w:r>
+      <w:proofErr w:type="spellEnd"/>
       <w:proofErr w:type="gramEnd"/>
       <w:r>
         <w:rPr>

</xml_diff>